<commit_message>
Edit some format for the translation.
Signed-off-by: boddmg <boddmg@gmail.com>
</commit_message>
<xml_diff>
--- a/document/paper/translation.docx
+++ b/document/paper/translation.docx
@@ -146,15 +146,7 @@
         <w:rPr>
           <w:rFonts w:ascii="Times New Roman" w:hAnsi="Times New Roman"/>
         </w:rPr>
-        <w:t>数</w:t>
-      </w:r>
-      <w:bookmarkStart w:id="0" w:name="_GoBack"/>
-      <w:bookmarkEnd w:id="0"/>
-      <w:r>
-        <w:rPr>
-          <w:rFonts w:ascii="Times New Roman" w:hAnsi="Times New Roman"/>
-        </w:rPr>
-        <w:t>据维度的线性增长，发生指数级的增长</w:t>
+        <w:t>数据维度的线性增长，发生指数级的增长</w:t>
       </w:r>
       <w:r>
         <w:rPr>
@@ -4569,8 +4561,9 @@
     </w:p>
     <w:p>
       <w:pPr>
-        <w:rPr>
-          <w:rFonts w:ascii="Times New Roman" w:hAnsi="Times New Roman"/>
+        <w:pStyle w:val="a3"/>
+        <w:rPr>
+          <w:rFonts w:ascii="Times New Roman" w:hAnsi="Times New Roman" w:hint="eastAsia"/>
         </w:rPr>
       </w:pPr>
       <w:r>
@@ -4579,6 +4572,66 @@
         </w:rPr>
         <w:br w:type="page"/>
       </w:r>
+      <w:r>
+        <w:rPr>
+          <w:rFonts w:hint="eastAsia"/>
+        </w:rPr>
+        <w:lastRenderedPageBreak/>
+        <w:t>表格</w:t>
+      </w:r>
+      <w:r>
+        <w:rPr>
+          <w:rFonts w:hint="eastAsia"/>
+        </w:rPr>
+        <w:t xml:space="preserve"> </w:t>
+      </w:r>
+      <w:r>
+        <w:fldChar w:fldCharType="begin"/>
+      </w:r>
+      <w:r>
+        <w:instrText xml:space="preserve"> </w:instrText>
+      </w:r>
+      <w:r>
+        <w:rPr>
+          <w:rFonts w:hint="eastAsia"/>
+        </w:rPr>
+        <w:instrText xml:space="preserve">SEQ </w:instrText>
+      </w:r>
+      <w:r>
+        <w:rPr>
+          <w:rFonts w:hint="eastAsia"/>
+        </w:rPr>
+        <w:instrText>表格</w:instrText>
+      </w:r>
+      <w:r>
+        <w:rPr>
+          <w:rFonts w:hint="eastAsia"/>
+        </w:rPr>
+        <w:instrText xml:space="preserve"> \* ARABIC</w:instrText>
+      </w:r>
+      <w:r>
+        <w:instrText xml:space="preserve"> </w:instrText>
+      </w:r>
+      <w:r>
+        <w:fldChar w:fldCharType="separate"/>
+      </w:r>
+      <w:r>
+        <w:rPr>
+          <w:noProof/>
+        </w:rPr>
+        <w:t>1</w:t>
+      </w:r>
+      <w:r>
+        <w:fldChar w:fldCharType="end"/>
+      </w:r>
+      <w:r>
+        <w:rPr>
+          <w:rFonts w:hint="eastAsia"/>
+        </w:rPr>
+        <w:t>主流深度机器学习方法总结</w:t>
+      </w:r>
+      <w:bookmarkStart w:id="0" w:name="_GoBack"/>
+      <w:bookmarkEnd w:id="0"/>
     </w:p>
     <w:tbl>
       <w:tblPr>
@@ -5131,87 +5184,6 @@
     </w:tbl>
     <w:p>
       <w:pPr>
-        <w:pStyle w:val="a3"/>
-        <w:rPr>
-          <w:rFonts w:ascii="Times New Roman" w:hAnsi="Times New Roman"/>
-        </w:rPr>
-      </w:pPr>
-      <w:r>
-        <w:rPr>
-          <w:rFonts w:ascii="Times New Roman" w:hAnsi="Times New Roman" w:hint="eastAsia"/>
-        </w:rPr>
-        <w:t>表格</w:t>
-      </w:r>
-      <w:r>
-        <w:rPr>
-          <w:rFonts w:ascii="Times New Roman" w:hAnsi="Times New Roman" w:hint="eastAsia"/>
-        </w:rPr>
-        <w:t xml:space="preserve"> </w:t>
-      </w:r>
-      <w:r>
-        <w:rPr>
-          <w:rFonts w:ascii="Times New Roman" w:hAnsi="Times New Roman"/>
-        </w:rPr>
-        <w:fldChar w:fldCharType="begin"/>
-      </w:r>
-      <w:r>
-        <w:rPr>
-          <w:rFonts w:ascii="Times New Roman" w:hAnsi="Times New Roman"/>
-        </w:rPr>
-        <w:instrText xml:space="preserve"> </w:instrText>
-      </w:r>
-      <w:r>
-        <w:rPr>
-          <w:rFonts w:ascii="Times New Roman" w:hAnsi="Times New Roman" w:hint="eastAsia"/>
-        </w:rPr>
-        <w:instrText xml:space="preserve">SEQ </w:instrText>
-      </w:r>
-      <w:r>
-        <w:rPr>
-          <w:rFonts w:ascii="Times New Roman" w:hAnsi="Times New Roman" w:hint="eastAsia"/>
-        </w:rPr>
-        <w:instrText>表格</w:instrText>
-      </w:r>
-      <w:r>
-        <w:rPr>
-          <w:rFonts w:ascii="Times New Roman" w:hAnsi="Times New Roman" w:hint="eastAsia"/>
-        </w:rPr>
-        <w:instrText xml:space="preserve"> \* ARABIC</w:instrText>
-      </w:r>
-      <w:r>
-        <w:rPr>
-          <w:rFonts w:ascii="Times New Roman" w:hAnsi="Times New Roman"/>
-        </w:rPr>
-        <w:instrText xml:space="preserve"> </w:instrText>
-      </w:r>
-      <w:r>
-        <w:rPr>
-          <w:rFonts w:ascii="Times New Roman" w:hAnsi="Times New Roman"/>
-        </w:rPr>
-        <w:fldChar w:fldCharType="separate"/>
-      </w:r>
-      <w:r>
-        <w:rPr>
-          <w:rFonts w:ascii="Times New Roman" w:hAnsi="Times New Roman"/>
-          <w:noProof/>
-        </w:rPr>
-        <w:t>1</w:t>
-      </w:r>
-      <w:r>
-        <w:rPr>
-          <w:rFonts w:ascii="Times New Roman" w:hAnsi="Times New Roman"/>
-        </w:rPr>
-        <w:fldChar w:fldCharType="end"/>
-      </w:r>
-      <w:r>
-        <w:rPr>
-          <w:rFonts w:ascii="Times New Roman" w:hAnsi="Times New Roman"/>
-        </w:rPr>
-        <w:t>主流深度机器学习方法总结</w:t>
-      </w:r>
-    </w:p>
-    <w:p>
-      <w:pPr>
         <w:pStyle w:val="2"/>
         <w:rPr>
           <w:rFonts w:ascii="Times New Roman" w:hAnsi="Times New Roman"/>
@@ -5601,14 +5573,14 @@
         <w:rPr>
           <w:rFonts w:ascii="Times New Roman" w:hAnsi="Times New Roman"/>
         </w:rPr>
-        <w:t>一些需要立即得到关注的核心问题包括：一个特定的方法根据输入的维度（一个图像可以有数以百万的维度）伸缩性有多好？判断一个有效的能够同时捕捉短期和长期的时序的数据的框架的依据是什么？如何把多种不同的传感信息最自然地融合在一个给定的架构里？怎样的机制可以用来增强一个给定的深度学习技术来提高它的鲁棒性和不变性来应对扭曲过的或者丢失的数据？怎么让各种解决方案能够映射到并行处理平台中，以方便加速它的处理。虽然深度学习已经被成功地应用在富有挑战性的模式推理任务中，但是这个领域的最终</w:t>
+        <w:t>一些需要立即得到关注的核心问题包括：一个特定的方法根据输入的维度（一个图像可以有数以百万的维度）伸缩性有多好？判断一个有效的能够同时捕捉短期和长期的时序的数据的框架的依据是什么？如何把多种不同的传感信息最自然地融合在一个给定的架构里？怎样的机制可以用来增强一个给定的深度学习技术来提高它的鲁棒性和不变性来应对扭曲过的或者丢失的数据？怎么让各种解决方案能够映射到并行处理平台中，以方便加速它的处理。虽然深度学习已经被成功地应用在富有挑战性的模式推理任务中，但是这个领域的最终目标是远远超出只用于特定任务的应用的。这个范围可能使得比较各种方法论会变得日益复</w:t>
       </w:r>
       <w:r>
         <w:rPr>
           <w:rFonts w:ascii="Times New Roman" w:hAnsi="Times New Roman"/>
         </w:rPr>
         <w:lastRenderedPageBreak/>
-        <w:t>目标是远远超出只用于特定任务的应用的。这个范围可能使得比较各种方法论会变得日益复杂，并将可能需要研究社区的团结努力。此外还应该指出，尽管深度学习技术有着广阔的研究前景，但一些应用于特定领域的的任务可能无法直接得到来自它的改善。一个例子是识别和阅读银行支票底部的路由编号。尽管这些数字是人类可以阅读的，并且它们由特定的字符集组成，这个字符集由特定的阅读人员可以在非常高的正确数据率下完美地识别出来</w:t>
+        <w:t>杂，并将可能需要研究社区的团结努力。此外还应该指出，尽管深度学习技术有着广阔的研究前景，但一些应用于特定领域的的任务可能无法直接得到来自它的改善。一个例子是识别和阅读银行支票底部的路由编号。尽管这些数字是人类可以阅读的，并且它们由特定的字符集组成，这个字符集由特定的阅读人员可以在非常高的正确数据率下完美地识别出来</w:t>
       </w:r>
       <w:r>
         <w:rPr>
@@ -6261,8 +6233,75 @@
         <w:rPr>
           <w:rFonts w:ascii="Times New Roman" w:hAnsi="Times New Roman" w:hint="eastAsia"/>
         </w:rPr>
+        <w:t xml:space="preserve">[13] Y.-N. Chen, C.-C. Han, C.-T. Wang, B.-S. Jeng, and K.-C. Fan, </w:t>
+      </w:r>
+      <w:r>
+        <w:rPr>
+          <w:rFonts w:ascii="Times New Roman" w:hAnsi="Times New Roman" w:hint="eastAsia"/>
+        </w:rPr>
+        <w:t>“</w:t>
+      </w:r>
+      <w:r>
+        <w:rPr>
+          <w:rFonts w:ascii="Times New Roman" w:hAnsi="Times New Roman" w:hint="eastAsia"/>
+        </w:rPr>
+        <w:t xml:space="preserve">The application of a </w:t>
+      </w:r>
+      <w:r>
+        <w:rPr>
+          <w:rFonts w:ascii="Times New Roman" w:hAnsi="Times New Roman" w:hint="eastAsia"/>
+        </w:rPr>
         <w:lastRenderedPageBreak/>
-        <w:t xml:space="preserve">[13] Y.-N. Chen, C.-C. Han, C.-T. Wang, B.-S. Jeng, and K.-C. Fan, </w:t>
+        <w:t>convolution neural network on face and license plate detection,</w:t>
+      </w:r>
+      <w:r>
+        <w:rPr>
+          <w:rFonts w:ascii="Times New Roman" w:hAnsi="Times New Roman" w:hint="eastAsia"/>
+        </w:rPr>
+        <w:t>”</w:t>
+      </w:r>
+      <w:r>
+        <w:rPr>
+          <w:rFonts w:ascii="Times New Roman" w:hAnsi="Times New Roman" w:hint="eastAsia"/>
+        </w:rPr>
+        <w:t xml:space="preserve"> in Proc. 18th Int. Conf. Pattern Recognition (ICPR</w:t>
+      </w:r>
+      <w:r>
+        <w:rPr>
+          <w:rFonts w:ascii="Times New Roman" w:hAnsi="Times New Roman" w:hint="eastAsia"/>
+        </w:rPr>
+        <w:t>’</w:t>
+      </w:r>
+      <w:r>
+        <w:rPr>
+          <w:rFonts w:ascii="Times New Roman" w:hAnsi="Times New Roman" w:hint="eastAsia"/>
+        </w:rPr>
+        <w:t>06), 2006, pp. 552</w:t>
+      </w:r>
+      <w:r>
+        <w:rPr>
+          <w:rFonts w:ascii="Times New Roman" w:hAnsi="Times New Roman" w:hint="eastAsia"/>
+        </w:rPr>
+        <w:t>–</w:t>
+      </w:r>
+      <w:r>
+        <w:rPr>
+          <w:rFonts w:ascii="Times New Roman" w:hAnsi="Times New Roman" w:hint="eastAsia"/>
+        </w:rPr>
+        <w:t xml:space="preserve">555.  </w:t>
+      </w:r>
+    </w:p>
+    <w:p>
+      <w:pPr>
+        <w:rPr>
+          <w:rFonts w:ascii="Times New Roman" w:hAnsi="Times New Roman"/>
+        </w:rPr>
+      </w:pPr>
+      <w:r>
+        <w:rPr>
+          <w:rFonts w:ascii="Times New Roman" w:hAnsi="Times New Roman" w:hint="eastAsia"/>
+        </w:rPr>
+        <w:t xml:space="preserve">[14] G. E. Hinton, S. Osindero, and Y. Teh, </w:t>
       </w:r>
       <w:r>
         <w:rPr>
@@ -6274,7 +6313,7 @@
         <w:rPr>
           <w:rFonts w:ascii="Times New Roman" w:hAnsi="Times New Roman" w:hint="eastAsia"/>
         </w:rPr>
-        <w:t>The application of a convolution neural network on face and license plate detection,</w:t>
+        <w:t>A fast learning algorithm for deep belief nets,</w:t>
       </w:r>
       <w:r>
         <w:rPr>
@@ -6286,7 +6325,154 @@
         <w:rPr>
           <w:rFonts w:ascii="Times New Roman" w:hAnsi="Times New Roman" w:hint="eastAsia"/>
         </w:rPr>
-        <w:t xml:space="preserve"> in Proc. 18th Int. Conf. Pattern Recognition (ICPR</w:t>
+        <w:t xml:space="preserve"> Neural Comput., vol. 18, pp. 1527</w:t>
+      </w:r>
+      <w:r>
+        <w:rPr>
+          <w:rFonts w:ascii="Times New Roman" w:hAnsi="Times New Roman" w:hint="eastAsia"/>
+        </w:rPr>
+        <w:t>–</w:t>
+      </w:r>
+      <w:r>
+        <w:rPr>
+          <w:rFonts w:ascii="Times New Roman" w:hAnsi="Times New Roman" w:hint="eastAsia"/>
+        </w:rPr>
+        <w:t xml:space="preserve">1554, 2006.  </w:t>
+      </w:r>
+    </w:p>
+    <w:p>
+      <w:pPr>
+        <w:rPr>
+          <w:rFonts w:ascii="Times New Roman" w:hAnsi="Times New Roman"/>
+        </w:rPr>
+      </w:pPr>
+      <w:r>
+        <w:rPr>
+          <w:rFonts w:ascii="Times New Roman" w:hAnsi="Times New Roman" w:hint="eastAsia"/>
+        </w:rPr>
+        <w:t xml:space="preserve">[15] G. E. Hinton, </w:t>
+      </w:r>
+      <w:r>
+        <w:rPr>
+          <w:rFonts w:ascii="Times New Roman" w:hAnsi="Times New Roman" w:hint="eastAsia"/>
+        </w:rPr>
+        <w:t>“</w:t>
+      </w:r>
+      <w:r>
+        <w:rPr>
+          <w:rFonts w:ascii="Times New Roman" w:hAnsi="Times New Roman" w:hint="eastAsia"/>
+        </w:rPr>
+        <w:t>Training products of experts by minimizing contrastive divergence,</w:t>
+      </w:r>
+      <w:r>
+        <w:rPr>
+          <w:rFonts w:ascii="Times New Roman" w:hAnsi="Times New Roman" w:hint="eastAsia"/>
+        </w:rPr>
+        <w:t>”</w:t>
+      </w:r>
+      <w:r>
+        <w:rPr>
+          <w:rFonts w:ascii="Times New Roman" w:hAnsi="Times New Roman" w:hint="eastAsia"/>
+        </w:rPr>
+        <w:t xml:space="preserve"> Neural Comput., vol. 14, pp. 1771</w:t>
+      </w:r>
+      <w:r>
+        <w:rPr>
+          <w:rFonts w:ascii="Times New Roman" w:hAnsi="Times New Roman" w:hint="eastAsia"/>
+        </w:rPr>
+        <w:t>–</w:t>
+      </w:r>
+      <w:r>
+        <w:rPr>
+          <w:rFonts w:ascii="Times New Roman" w:hAnsi="Times New Roman" w:hint="eastAsia"/>
+        </w:rPr>
+        <w:t xml:space="preserve">1800, 2002.  </w:t>
+      </w:r>
+    </w:p>
+    <w:p>
+      <w:pPr>
+        <w:rPr>
+          <w:rFonts w:ascii="Times New Roman" w:hAnsi="Times New Roman"/>
+        </w:rPr>
+      </w:pPr>
+      <w:r>
+        <w:rPr>
+          <w:rFonts w:ascii="Times New Roman" w:hAnsi="Times New Roman" w:hint="eastAsia"/>
+        </w:rPr>
+        <w:t xml:space="preserve">[16] G. E. Hinton and R. R. Salakhutdinov, </w:t>
+      </w:r>
+      <w:r>
+        <w:rPr>
+          <w:rFonts w:ascii="Times New Roman" w:hAnsi="Times New Roman" w:hint="eastAsia"/>
+        </w:rPr>
+        <w:t>“</w:t>
+      </w:r>
+      <w:r>
+        <w:rPr>
+          <w:rFonts w:ascii="Times New Roman" w:hAnsi="Times New Roman" w:hint="eastAsia"/>
+        </w:rPr>
+        <w:t>Reducing the dimensionality of data with neural networks,</w:t>
+      </w:r>
+      <w:r>
+        <w:rPr>
+          <w:rFonts w:ascii="Times New Roman" w:hAnsi="Times New Roman" w:hint="eastAsia"/>
+        </w:rPr>
+        <w:t>”</w:t>
+      </w:r>
+      <w:r>
+        <w:rPr>
+          <w:rFonts w:ascii="Times New Roman" w:hAnsi="Times New Roman" w:hint="eastAsia"/>
+        </w:rPr>
+        <w:t xml:space="preserve"> Science, vol. 313, no. 5786, pp. 504</w:t>
+      </w:r>
+      <w:r>
+        <w:rPr>
+          <w:rFonts w:ascii="Times New Roman" w:hAnsi="Times New Roman" w:hint="eastAsia"/>
+        </w:rPr>
+        <w:t>–</w:t>
+      </w:r>
+      <w:r>
+        <w:rPr>
+          <w:rFonts w:ascii="Times New Roman" w:hAnsi="Times New Roman" w:hint="eastAsia"/>
+        </w:rPr>
+        <w:t xml:space="preserve">507, 2006.  </w:t>
+      </w:r>
+    </w:p>
+    <w:p>
+      <w:pPr>
+        <w:rPr>
+          <w:rFonts w:ascii="Times New Roman" w:hAnsi="Times New Roman"/>
+        </w:rPr>
+      </w:pPr>
+      <w:r>
+        <w:rPr>
+          <w:rFonts w:ascii="Times New Roman" w:hAnsi="Times New Roman" w:hint="eastAsia"/>
+        </w:rPr>
+        <w:t xml:space="preserve">[17] Y. Bengio, P. Lamblin, D. Popovici, and H. Larochelle, </w:t>
+      </w:r>
+      <w:r>
+        <w:rPr>
+          <w:rFonts w:ascii="Times New Roman" w:hAnsi="Times New Roman" w:hint="eastAsia"/>
+        </w:rPr>
+        <w:t>“</w:t>
+      </w:r>
+      <w:r>
+        <w:rPr>
+          <w:rFonts w:ascii="Times New Roman" w:hAnsi="Times New Roman" w:hint="eastAsia"/>
+        </w:rPr>
+        <w:t>Greedy layer-wise training of deep networks,</w:t>
+      </w:r>
+      <w:r>
+        <w:rPr>
+          <w:rFonts w:ascii="Times New Roman" w:hAnsi="Times New Roman" w:hint="eastAsia"/>
+        </w:rPr>
+        <w:t>”</w:t>
+      </w:r>
+      <w:r>
+        <w:rPr>
+          <w:rFonts w:ascii="Times New Roman" w:hAnsi="Times New Roman" w:hint="eastAsia"/>
+        </w:rPr>
+        <w:t xml:space="preserve"> in Advances in Neural Information Processing Systems 19 (NIPS</w:t>
       </w:r>
       <w:r>
         <w:rPr>
@@ -6298,7 +6484,7 @@
         <w:rPr>
           <w:rFonts w:ascii="Times New Roman" w:hAnsi="Times New Roman" w:hint="eastAsia"/>
         </w:rPr>
-        <w:t>06), 2006, pp. 552</w:t>
+        <w:t>06). 2007, pp. 153</w:t>
       </w:r>
       <w:r>
         <w:rPr>
@@ -6310,20 +6496,20 @@
         <w:rPr>
           <w:rFonts w:ascii="Times New Roman" w:hAnsi="Times New Roman" w:hint="eastAsia"/>
         </w:rPr>
-        <w:t xml:space="preserve">555.  </w:t>
-      </w:r>
-    </w:p>
-    <w:p>
-      <w:pPr>
-        <w:rPr>
-          <w:rFonts w:ascii="Times New Roman" w:hAnsi="Times New Roman"/>
-        </w:rPr>
-      </w:pPr>
-      <w:r>
-        <w:rPr>
-          <w:rFonts w:ascii="Times New Roman" w:hAnsi="Times New Roman" w:hint="eastAsia"/>
-        </w:rPr>
-        <w:t xml:space="preserve">[14] G. E. Hinton, S. Osindero, and Y. Teh, </w:t>
+        <w:t xml:space="preserve">160.  </w:t>
+      </w:r>
+    </w:p>
+    <w:p>
+      <w:pPr>
+        <w:rPr>
+          <w:rFonts w:ascii="Times New Roman" w:hAnsi="Times New Roman"/>
+        </w:rPr>
+      </w:pPr>
+      <w:r>
+        <w:rPr>
+          <w:rFonts w:ascii="Times New Roman" w:hAnsi="Times New Roman" w:hint="eastAsia"/>
+        </w:rPr>
+        <w:t xml:space="preserve">[18] M. Ranzato, F. J. Huang, Y. Boureau, and Y. LeCun, </w:t>
       </w:r>
       <w:r>
         <w:rPr>
@@ -6335,7 +6521,7 @@
         <w:rPr>
           <w:rFonts w:ascii="Times New Roman" w:hAnsi="Times New Roman" w:hint="eastAsia"/>
         </w:rPr>
-        <w:t>A fast learning algorithm for deep belief nets,</w:t>
+        <w:t>Unsupervised learning of invariant feature hierarchies with applications to object recognition,</w:t>
       </w:r>
       <w:r>
         <w:rPr>
@@ -6347,7 +6533,56 @@
         <w:rPr>
           <w:rFonts w:ascii="Times New Roman" w:hAnsi="Times New Roman" w:hint="eastAsia"/>
         </w:rPr>
-        <w:t xml:space="preserve"> Neural Comput., vol. 18, pp. 1527</w:t>
+        <w:t xml:space="preserve"> in Proc. Computer Vision and Pattern Recognition Conf., 2007.  </w:t>
+      </w:r>
+    </w:p>
+    <w:p>
+      <w:pPr>
+        <w:rPr>
+          <w:rFonts w:ascii="Times New Roman" w:hAnsi="Times New Roman"/>
+        </w:rPr>
+      </w:pPr>
+      <w:r>
+        <w:rPr>
+          <w:rFonts w:ascii="Times New Roman" w:hAnsi="Times New Roman" w:hint="eastAsia"/>
+        </w:rPr>
+        <w:t xml:space="preserve">[19] H. Larochelle, D. Erhan, A. Courville, J. Bergstra, and Y. Bengio, </w:t>
+      </w:r>
+      <w:r>
+        <w:rPr>
+          <w:rFonts w:ascii="Times New Roman" w:hAnsi="Times New Roman" w:hint="eastAsia"/>
+        </w:rPr>
+        <w:t>“</w:t>
+      </w:r>
+      <w:r>
+        <w:rPr>
+          <w:rFonts w:ascii="Times New Roman" w:hAnsi="Times New Roman" w:hint="eastAsia"/>
+        </w:rPr>
+        <w:t>An empirical evaluation of deep architectures on problems with many factors of variation,</w:t>
+      </w:r>
+      <w:r>
+        <w:rPr>
+          <w:rFonts w:ascii="Times New Roman" w:hAnsi="Times New Roman" w:hint="eastAsia"/>
+        </w:rPr>
+        <w:t>”</w:t>
+      </w:r>
+      <w:r>
+        <w:rPr>
+          <w:rFonts w:ascii="Times New Roman" w:hAnsi="Times New Roman" w:hint="eastAsia"/>
+        </w:rPr>
+        <w:t xml:space="preserve"> in Proc. 24th Int. Conf. Machine Learning (ICML</w:t>
+      </w:r>
+      <w:r>
+        <w:rPr>
+          <w:rFonts w:ascii="Times New Roman" w:hAnsi="Times New Roman" w:hint="eastAsia"/>
+        </w:rPr>
+        <w:t>’</w:t>
+      </w:r>
+      <w:r>
+        <w:rPr>
+          <w:rFonts w:ascii="Times New Roman" w:hAnsi="Times New Roman" w:hint="eastAsia"/>
+        </w:rPr>
+        <w:t>07), 2007, pp. 473</w:t>
       </w:r>
       <w:r>
         <w:rPr>
@@ -6359,20 +6594,20 @@
         <w:rPr>
           <w:rFonts w:ascii="Times New Roman" w:hAnsi="Times New Roman" w:hint="eastAsia"/>
         </w:rPr>
-        <w:t xml:space="preserve">1554, 2006.  </w:t>
-      </w:r>
-    </w:p>
-    <w:p>
-      <w:pPr>
-        <w:rPr>
-          <w:rFonts w:ascii="Times New Roman" w:hAnsi="Times New Roman"/>
-        </w:rPr>
-      </w:pPr>
-      <w:r>
-        <w:rPr>
-          <w:rFonts w:ascii="Times New Roman" w:hAnsi="Times New Roman" w:hint="eastAsia"/>
-        </w:rPr>
-        <w:t xml:space="preserve">[15] G. E. Hinton, </w:t>
+        <w:t xml:space="preserve">480.  </w:t>
+      </w:r>
+    </w:p>
+    <w:p>
+      <w:pPr>
+        <w:rPr>
+          <w:rFonts w:ascii="Times New Roman" w:hAnsi="Times New Roman"/>
+        </w:rPr>
+      </w:pPr>
+      <w:r>
+        <w:rPr>
+          <w:rFonts w:ascii="Times New Roman" w:hAnsi="Times New Roman" w:hint="eastAsia"/>
+        </w:rPr>
+        <w:t xml:space="preserve">[20] H. Lee, R. Grosse, R. Ranganath, and A. Ng, </w:t>
       </w:r>
       <w:r>
         <w:rPr>
@@ -6384,7 +6619,7 @@
         <w:rPr>
           <w:rFonts w:ascii="Times New Roman" w:hAnsi="Times New Roman" w:hint="eastAsia"/>
         </w:rPr>
-        <w:t>Training products of experts by minimizing contrastive divergence,</w:t>
+        <w:t>Convolutional deep belief networks for scalable unsupervised learning of hierarchical representations,</w:t>
       </w:r>
       <w:r>
         <w:rPr>
@@ -6396,7 +6631,7 @@
         <w:rPr>
           <w:rFonts w:ascii="Times New Roman" w:hAnsi="Times New Roman" w:hint="eastAsia"/>
         </w:rPr>
-        <w:t xml:space="preserve"> Neural Comput., vol. 14, pp. 1771</w:t>
+        <w:t xml:space="preserve"> in Proc. 26th Int. Conf. Machine Learning, 2009, pp. 609</w:t>
       </w:r>
       <w:r>
         <w:rPr>
@@ -6408,20 +6643,20 @@
         <w:rPr>
           <w:rFonts w:ascii="Times New Roman" w:hAnsi="Times New Roman" w:hint="eastAsia"/>
         </w:rPr>
-        <w:t xml:space="preserve">1800, 2002.  </w:t>
-      </w:r>
-    </w:p>
-    <w:p>
-      <w:pPr>
-        <w:rPr>
-          <w:rFonts w:ascii="Times New Roman" w:hAnsi="Times New Roman"/>
-        </w:rPr>
-      </w:pPr>
-      <w:r>
-        <w:rPr>
-          <w:rFonts w:ascii="Times New Roman" w:hAnsi="Times New Roman" w:hint="eastAsia"/>
-        </w:rPr>
-        <w:t xml:space="preserve">[16] G. E. Hinton and R. R. Salakhutdinov, </w:t>
+        <w:t xml:space="preserve">616.  </w:t>
+      </w:r>
+    </w:p>
+    <w:p>
+      <w:pPr>
+        <w:rPr>
+          <w:rFonts w:ascii="Times New Roman" w:hAnsi="Times New Roman"/>
+        </w:rPr>
+      </w:pPr>
+      <w:r>
+        <w:rPr>
+          <w:rFonts w:ascii="Times New Roman" w:hAnsi="Times New Roman" w:hint="eastAsia"/>
+        </w:rPr>
+        <w:t xml:space="preserve">[21] P. Vincent, H. Larochelle, Y. Bengio, and P.-A. Manzagol, </w:t>
       </w:r>
       <w:r>
         <w:rPr>
@@ -6433,7 +6668,7 @@
         <w:rPr>
           <w:rFonts w:ascii="Times New Roman" w:hAnsi="Times New Roman" w:hint="eastAsia"/>
         </w:rPr>
-        <w:t>Reducing the dimensionality of data with neural networks,</w:t>
+        <w:t>Extracting and composing robust features with denoising autoencoders,</w:t>
       </w:r>
       <w:r>
         <w:rPr>
@@ -6445,7 +6680,19 @@
         <w:rPr>
           <w:rFonts w:ascii="Times New Roman" w:hAnsi="Times New Roman" w:hint="eastAsia"/>
         </w:rPr>
-        <w:t xml:space="preserve"> Science, vol. 313, no. 5786, pp. 504</w:t>
+        <w:t xml:space="preserve"> in Proc. 25th Int. Conf. Machine Learning (ICML</w:t>
+      </w:r>
+      <w:r>
+        <w:rPr>
+          <w:rFonts w:ascii="Times New Roman" w:hAnsi="Times New Roman" w:hint="eastAsia"/>
+        </w:rPr>
+        <w:t>’</w:t>
+      </w:r>
+      <w:r>
+        <w:rPr>
+          <w:rFonts w:ascii="Times New Roman" w:hAnsi="Times New Roman" w:hint="eastAsia"/>
+        </w:rPr>
+        <w:t>08), 2008, pp. 1096</w:t>
       </w:r>
       <w:r>
         <w:rPr>
@@ -6457,20 +6704,20 @@
         <w:rPr>
           <w:rFonts w:ascii="Times New Roman" w:hAnsi="Times New Roman" w:hint="eastAsia"/>
         </w:rPr>
-        <w:t xml:space="preserve">507, 2006.  </w:t>
-      </w:r>
-    </w:p>
-    <w:p>
-      <w:pPr>
-        <w:rPr>
-          <w:rFonts w:ascii="Times New Roman" w:hAnsi="Times New Roman"/>
-        </w:rPr>
-      </w:pPr>
-      <w:r>
-        <w:rPr>
-          <w:rFonts w:ascii="Times New Roman" w:hAnsi="Times New Roman" w:hint="eastAsia"/>
-        </w:rPr>
-        <w:t xml:space="preserve">[17] Y. Bengio, P. Lamblin, D. Popovici, and H. Larochelle, </w:t>
+        <w:t xml:space="preserve">1103.  </w:t>
+      </w:r>
+    </w:p>
+    <w:p>
+      <w:pPr>
+        <w:rPr>
+          <w:rFonts w:ascii="Times New Roman" w:hAnsi="Times New Roman"/>
+        </w:rPr>
+      </w:pPr>
+      <w:r>
+        <w:rPr>
+          <w:rFonts w:ascii="Times New Roman" w:hAnsi="Times New Roman" w:hint="eastAsia"/>
+        </w:rPr>
+        <w:t xml:space="preserve">[22] I. Sutskever and G. Hinton, </w:t>
       </w:r>
       <w:r>
         <w:rPr>
@@ -6482,7 +6729,7 @@
         <w:rPr>
           <w:rFonts w:ascii="Times New Roman" w:hAnsi="Times New Roman" w:hint="eastAsia"/>
         </w:rPr>
-        <w:t>Greedy layer-wise training of deep networks,</w:t>
+        <w:t>Learning multilevel distributed representations for high-dimensional sequences,</w:t>
       </w:r>
       <w:r>
         <w:rPr>
@@ -6494,7 +6741,81 @@
         <w:rPr>
           <w:rFonts w:ascii="Times New Roman" w:hAnsi="Times New Roman" w:hint="eastAsia"/>
         </w:rPr>
-        <w:t xml:space="preserve"> in Advances in Neural Information Processing Systems 19 (NIPS</w:t>
+        <w:t xml:space="preserve"> in Proc. 11th Int. Conf. Artificial Intelligence and Statistics, 2007.  </w:t>
+      </w:r>
+    </w:p>
+    <w:p>
+      <w:pPr>
+        <w:rPr>
+          <w:rFonts w:ascii="Times New Roman" w:hAnsi="Times New Roman"/>
+        </w:rPr>
+      </w:pPr>
+      <w:r>
+        <w:rPr>
+          <w:rFonts w:ascii="Times New Roman" w:hAnsi="Times New Roman" w:hint="eastAsia"/>
+        </w:rPr>
+        <w:t xml:space="preserve">[23] A. Lockett and R. Miikkulainen, </w:t>
+      </w:r>
+      <w:r>
+        <w:rPr>
+          <w:rFonts w:ascii="Times New Roman" w:hAnsi="Times New Roman" w:hint="eastAsia"/>
+        </w:rPr>
+        <w:t>“</w:t>
+      </w:r>
+      <w:r>
+        <w:rPr>
+          <w:rFonts w:ascii="Times New Roman" w:hAnsi="Times New Roman" w:hint="eastAsia"/>
+        </w:rPr>
+        <w:t>Temporal convolution machines for sequence learning,</w:t>
+      </w:r>
+      <w:r>
+        <w:rPr>
+          <w:rFonts w:ascii="Times New Roman" w:hAnsi="Times New Roman" w:hint="eastAsia"/>
+        </w:rPr>
+        <w:t>”</w:t>
+      </w:r>
+      <w:r>
+        <w:rPr>
+          <w:rFonts w:ascii="Times New Roman" w:hAnsi="Times New Roman" w:hint="eastAsia"/>
+        </w:rPr>
+        <w:t xml:space="preserve"> Dept. Comput. Sci., Univ. Texas, Austin, Tech. Rep. AI-09-04, 2009.  </w:t>
+      </w:r>
+    </w:p>
+    <w:p>
+      <w:pPr>
+        <w:rPr>
+          <w:rFonts w:ascii="Times New Roman" w:hAnsi="Times New Roman"/>
+        </w:rPr>
+      </w:pPr>
+      <w:r>
+        <w:rPr>
+          <w:rFonts w:ascii="Times New Roman" w:hAnsi="Times New Roman" w:hint="eastAsia"/>
+        </w:rPr>
+        <w:t xml:space="preserve">[24] H. Lee, Y. Largman, P. Pham, and A. Ng, </w:t>
+      </w:r>
+      <w:r>
+        <w:rPr>
+          <w:rFonts w:ascii="Times New Roman" w:hAnsi="Times New Roman" w:hint="eastAsia"/>
+        </w:rPr>
+        <w:t>“</w:t>
+      </w:r>
+      <w:r>
+        <w:rPr>
+          <w:rFonts w:ascii="Times New Roman" w:hAnsi="Times New Roman" w:hint="eastAsia"/>
+        </w:rPr>
+        <w:t>Unsupervised feature learning for audio classification using convolutional deep belief networks,</w:t>
+      </w:r>
+      <w:r>
+        <w:rPr>
+          <w:rFonts w:ascii="Times New Roman" w:hAnsi="Times New Roman" w:hint="eastAsia"/>
+        </w:rPr>
+        <w:t>”</w:t>
+      </w:r>
+      <w:r>
+        <w:rPr>
+          <w:rFonts w:ascii="Times New Roman" w:hAnsi="Times New Roman" w:hint="eastAsia"/>
+        </w:rPr>
+        <w:t xml:space="preserve"> in Advances in Neural Information Processing Systems 22 (NIPS</w:t>
       </w:r>
       <w:r>
         <w:rPr>
@@ -6506,7 +6827,44 @@
         <w:rPr>
           <w:rFonts w:ascii="Times New Roman" w:hAnsi="Times New Roman" w:hint="eastAsia"/>
         </w:rPr>
-        <w:t>06). 2007, pp. 153</w:t>
+        <w:t xml:space="preserve">09), 2009.  </w:t>
+      </w:r>
+    </w:p>
+    <w:p>
+      <w:pPr>
+        <w:rPr>
+          <w:rFonts w:ascii="Times New Roman" w:hAnsi="Times New Roman"/>
+        </w:rPr>
+      </w:pPr>
+      <w:r>
+        <w:rPr>
+          <w:rFonts w:ascii="Times New Roman" w:hAnsi="Times New Roman" w:hint="eastAsia"/>
+        </w:rPr>
+        <w:t xml:space="preserve">[25] H. Mobahi, R. Collobert, and J. Weston, </w:t>
+      </w:r>
+      <w:r>
+        <w:rPr>
+          <w:rFonts w:ascii="Times New Roman" w:hAnsi="Times New Roman" w:hint="eastAsia"/>
+        </w:rPr>
+        <w:t>“</w:t>
+      </w:r>
+      <w:r>
+        <w:rPr>
+          <w:rFonts w:ascii="Times New Roman" w:hAnsi="Times New Roman" w:hint="eastAsia"/>
+        </w:rPr>
+        <w:t>Deep learning from temporal coherence in video,</w:t>
+      </w:r>
+      <w:r>
+        <w:rPr>
+          <w:rFonts w:ascii="Times New Roman" w:hAnsi="Times New Roman" w:hint="eastAsia"/>
+        </w:rPr>
+        <w:t>”</w:t>
+      </w:r>
+      <w:r>
+        <w:rPr>
+          <w:rFonts w:ascii="Times New Roman" w:hAnsi="Times New Roman" w:hint="eastAsia"/>
+        </w:rPr>
+        <w:t xml:space="preserve"> in Proc. 26th Annu. Int. Conf. Machine Learning, 2009, pp. 737</w:t>
       </w:r>
       <w:r>
         <w:rPr>
@@ -6518,20 +6876,20 @@
         <w:rPr>
           <w:rFonts w:ascii="Times New Roman" w:hAnsi="Times New Roman" w:hint="eastAsia"/>
         </w:rPr>
-        <w:t xml:space="preserve">160.  </w:t>
-      </w:r>
-    </w:p>
-    <w:p>
-      <w:pPr>
-        <w:rPr>
-          <w:rFonts w:ascii="Times New Roman" w:hAnsi="Times New Roman"/>
-        </w:rPr>
-      </w:pPr>
-      <w:r>
-        <w:rPr>
-          <w:rFonts w:ascii="Times New Roman" w:hAnsi="Times New Roman" w:hint="eastAsia"/>
-        </w:rPr>
-        <w:t xml:space="preserve">[18] M. Ranzato, F. J. Huang, Y. Boureau, and Y. LeCun, </w:t>
+        <w:t xml:space="preserve">744.  </w:t>
+      </w:r>
+    </w:p>
+    <w:p>
+      <w:pPr>
+        <w:rPr>
+          <w:rFonts w:ascii="Times New Roman" w:hAnsi="Times New Roman"/>
+        </w:rPr>
+      </w:pPr>
+      <w:r>
+        <w:rPr>
+          <w:rFonts w:ascii="Times New Roman" w:hAnsi="Times New Roman" w:hint="eastAsia"/>
+        </w:rPr>
+        <w:t xml:space="preserve">[26] I. Arel, D. Rose, and B. Coop, </w:t>
       </w:r>
       <w:r>
         <w:rPr>
@@ -6543,7 +6901,7 @@
         <w:rPr>
           <w:rFonts w:ascii="Times New Roman" w:hAnsi="Times New Roman" w:hint="eastAsia"/>
         </w:rPr>
-        <w:t>Unsupervised learning of invariant feature hierarchies with applications to object recognition,</w:t>
+        <w:t>DeSTIN: A deep learning architecture with application to high-dimensional robust pattern recognition,</w:t>
       </w:r>
       <w:r>
         <w:rPr>
@@ -6555,20 +6913,85 @@
         <w:rPr>
           <w:rFonts w:ascii="Times New Roman" w:hAnsi="Times New Roman" w:hint="eastAsia"/>
         </w:rPr>
-        <w:t xml:space="preserve"> in Proc. Computer Vision and Pattern Recognition Conf., 2007.  </w:t>
-      </w:r>
-    </w:p>
-    <w:p>
-      <w:pPr>
-        <w:rPr>
-          <w:rFonts w:ascii="Times New Roman" w:hAnsi="Times New Roman"/>
-        </w:rPr>
-      </w:pPr>
-      <w:r>
-        <w:rPr>
-          <w:rFonts w:ascii="Times New Roman" w:hAnsi="Times New Roman" w:hint="eastAsia"/>
-        </w:rPr>
-        <w:t xml:space="preserve">[19] H. Larochelle, D. Erhan, A. Courville, J. Bergstra, and Y. Bengio, </w:t>
+        <w:t xml:space="preserve"> in Proc. 2008 AAAI Workshop Biologically Inspired Cognitive Architectures (BICA).  </w:t>
+      </w:r>
+    </w:p>
+    <w:p>
+      <w:pPr>
+        <w:rPr>
+          <w:rFonts w:ascii="Times New Roman" w:hAnsi="Times New Roman"/>
+        </w:rPr>
+      </w:pPr>
+      <w:r>
+        <w:rPr>
+          <w:rFonts w:ascii="Times New Roman" w:hAnsi="Times New Roman" w:hint="eastAsia"/>
+        </w:rPr>
+        <w:t xml:space="preserve">[27] The MNIST database of handwritten digits [Online]. Available: http://yann.lecun.com/exdb/mnist/  </w:t>
+      </w:r>
+    </w:p>
+    <w:p>
+      <w:pPr>
+        <w:rPr>
+          <w:rFonts w:ascii="Times New Roman" w:hAnsi="Times New Roman"/>
+        </w:rPr>
+      </w:pPr>
+      <w:r>
+        <w:rPr>
+          <w:rFonts w:ascii="Times New Roman" w:hAnsi="Times New Roman" w:hint="eastAsia"/>
+        </w:rPr>
+        <w:t xml:space="preserve">[28] Caltech 101 dataset [Online]. Available: http:// www.vision.caltech.edu/Image_Datasets/Caltech101/  </w:t>
+      </w:r>
+    </w:p>
+    <w:p>
+      <w:pPr>
+        <w:rPr>
+          <w:rFonts w:ascii="Times New Roman" w:hAnsi="Times New Roman"/>
+        </w:rPr>
+      </w:pPr>
+      <w:r>
+        <w:rPr>
+          <w:rFonts w:ascii="Times New Roman" w:hAnsi="Times New Roman" w:hint="eastAsia"/>
+        </w:rPr>
+        <w:t xml:space="preserve">[29] http://www.darpa.mil/IPTO/solicit/baa/BAA0940_PIP.pdf  </w:t>
+      </w:r>
+    </w:p>
+    <w:p>
+      <w:pPr>
+        <w:rPr>
+          <w:rFonts w:ascii="Times New Roman" w:hAnsi="Times New Roman"/>
+        </w:rPr>
+      </w:pPr>
+      <w:r>
+        <w:rPr>
+          <w:rFonts w:ascii="Times New Roman" w:hAnsi="Times New Roman" w:hint="eastAsia"/>
+        </w:rPr>
+        <w:t xml:space="preserve">[30] http://www.numenta.com  </w:t>
+      </w:r>
+    </w:p>
+    <w:p>
+      <w:pPr>
+        <w:rPr>
+          <w:rFonts w:ascii="Times New Roman" w:hAnsi="Times New Roman"/>
+        </w:rPr>
+      </w:pPr>
+      <w:r>
+        <w:rPr>
+          <w:rFonts w:ascii="Times New Roman" w:hAnsi="Times New Roman" w:hint="eastAsia"/>
+        </w:rPr>
+        <w:t xml:space="preserve">[31] http://www.binatix.com  </w:t>
+      </w:r>
+    </w:p>
+    <w:p>
+      <w:pPr>
+        <w:rPr>
+          <w:rFonts w:ascii="Times New Roman" w:hAnsi="Times New Roman"/>
+        </w:rPr>
+      </w:pPr>
+      <w:r>
+        <w:rPr>
+          <w:rFonts w:ascii="Times New Roman" w:hAnsi="Times New Roman" w:hint="eastAsia"/>
+        </w:rPr>
+        <w:t xml:space="preserve">[32] T. Serre, L. Wolf, S. Bileschi, M. Riesenhuber, and T. Poggio, </w:t>
       </w:r>
       <w:r>
         <w:rPr>
@@ -6580,7 +7003,7 @@
         <w:rPr>
           <w:rFonts w:ascii="Times New Roman" w:hAnsi="Times New Roman" w:hint="eastAsia"/>
         </w:rPr>
-        <w:t>An empirical evaluation of deep architectures on problems with many factors of variation,</w:t>
+        <w:t>Robust object recognition with cortex-like mechanisms,</w:t>
       </w:r>
       <w:r>
         <w:rPr>
@@ -6592,7 +7015,501 @@
         <w:rPr>
           <w:rFonts w:ascii="Times New Roman" w:hAnsi="Times New Roman" w:hint="eastAsia"/>
         </w:rPr>
-        <w:t xml:space="preserve"> in Proc. 24th Int. Conf. Machine Learning (ICML</w:t>
+        <w:t xml:space="preserve"> IEEE Trans. Pattern Anal. Machine Intell., vol. 29, no. 3, pp. 411</w:t>
+      </w:r>
+      <w:r>
+        <w:rPr>
+          <w:rFonts w:ascii="Times New Roman" w:hAnsi="Times New Roman" w:hint="eastAsia"/>
+        </w:rPr>
+        <w:lastRenderedPageBreak/>
+        <w:t>–</w:t>
+      </w:r>
+      <w:r>
+        <w:rPr>
+          <w:rFonts w:ascii="Times New Roman" w:hAnsi="Times New Roman" w:hint="eastAsia"/>
+        </w:rPr>
+        <w:t xml:space="preserve">426, 2007.  </w:t>
+      </w:r>
+    </w:p>
+    <w:p>
+      <w:pPr>
+        <w:rPr>
+          <w:rFonts w:ascii="Times New Roman" w:hAnsi="Times New Roman"/>
+        </w:rPr>
+      </w:pPr>
+      <w:r>
+        <w:rPr>
+          <w:rFonts w:ascii="Times New Roman" w:hAnsi="Times New Roman" w:hint="eastAsia"/>
+        </w:rPr>
+        <w:t xml:space="preserve">[33] D. George, </w:t>
+      </w:r>
+      <w:r>
+        <w:rPr>
+          <w:rFonts w:ascii="Times New Roman" w:hAnsi="Times New Roman" w:hint="eastAsia"/>
+        </w:rPr>
+        <w:t>“</w:t>
+      </w:r>
+      <w:r>
+        <w:rPr>
+          <w:rFonts w:ascii="Times New Roman" w:hAnsi="Times New Roman" w:hint="eastAsia"/>
+        </w:rPr>
+        <w:t>How the brain might work: A hierarchical and temporal model for learning and recognition,</w:t>
+      </w:r>
+      <w:r>
+        <w:rPr>
+          <w:rFonts w:ascii="Times New Roman" w:hAnsi="Times New Roman" w:hint="eastAsia"/>
+        </w:rPr>
+        <w:t>”</w:t>
+      </w:r>
+      <w:r>
+        <w:rPr>
+          <w:rFonts w:ascii="Times New Roman" w:hAnsi="Times New Roman" w:hint="eastAsia"/>
+        </w:rPr>
+        <w:t xml:space="preserve"> Ph.D. dissertation, Stanford Univ., Stanford, CA, 2008.  </w:t>
+      </w:r>
+    </w:p>
+    <w:p>
+      <w:pPr>
+        <w:rPr>
+          <w:rFonts w:ascii="Times New Roman" w:hAnsi="Times New Roman"/>
+        </w:rPr>
+      </w:pPr>
+      <w:r>
+        <w:rPr>
+          <w:rFonts w:ascii="Times New Roman" w:hAnsi="Times New Roman" w:hint="eastAsia"/>
+        </w:rPr>
+        <w:t xml:space="preserve">[34] T. Dean, G. Carroll, and R. Washington, </w:t>
+      </w:r>
+      <w:r>
+        <w:rPr>
+          <w:rFonts w:ascii="Times New Roman" w:hAnsi="Times New Roman" w:hint="eastAsia"/>
+        </w:rPr>
+        <w:t>“</w:t>
+      </w:r>
+      <w:r>
+        <w:rPr>
+          <w:rFonts w:ascii="Times New Roman" w:hAnsi="Times New Roman" w:hint="eastAsia"/>
+        </w:rPr>
+        <w:t>On the prospects for building a working model of the visual cor</w:t>
+      </w:r>
+    </w:p>
+    <w:p>
+      <w:pPr>
+        <w:rPr>
+          <w:rFonts w:ascii="Times New Roman" w:hAnsi="Times New Roman"/>
+        </w:rPr>
+      </w:pPr>
+      <w:r>
+        <w:rPr>
+          <w:rFonts w:ascii="Times New Roman" w:hAnsi="Times New Roman" w:hint="eastAsia"/>
+        </w:rPr>
+        <w:t>tex,</w:t>
+      </w:r>
+      <w:r>
+        <w:rPr>
+          <w:rFonts w:ascii="Times New Roman" w:hAnsi="Times New Roman" w:hint="eastAsia"/>
+        </w:rPr>
+        <w:t>”</w:t>
+      </w:r>
+      <w:r>
+        <w:rPr>
+          <w:rFonts w:ascii="Times New Roman" w:hAnsi="Times New Roman" w:hint="eastAsia"/>
+        </w:rPr>
+        <w:t xml:space="preserve"> in Proc. Nat. Conf. Artificial Intelligence, 2007, vol. 22, p. 1597.  </w:t>
+      </w:r>
+    </w:p>
+    <w:p>
+      <w:pPr>
+        <w:rPr>
+          <w:rFonts w:ascii="Times New Roman" w:hAnsi="Times New Roman"/>
+        </w:rPr>
+      </w:pPr>
+      <w:r>
+        <w:rPr>
+          <w:rFonts w:ascii="Times New Roman" w:hAnsi="Times New Roman" w:hint="eastAsia"/>
+        </w:rPr>
+        <w:t xml:space="preserve">[35] T. Dean, </w:t>
+      </w:r>
+      <w:r>
+        <w:rPr>
+          <w:rFonts w:ascii="Times New Roman" w:hAnsi="Times New Roman" w:hint="eastAsia"/>
+        </w:rPr>
+        <w:t>“</w:t>
+      </w:r>
+      <w:r>
+        <w:rPr>
+          <w:rFonts w:ascii="Times New Roman" w:hAnsi="Times New Roman" w:hint="eastAsia"/>
+        </w:rPr>
+        <w:t>A computational model of the cerebral cortex,</w:t>
+      </w:r>
+      <w:r>
+        <w:rPr>
+          <w:rFonts w:ascii="Times New Roman" w:hAnsi="Times New Roman" w:hint="eastAsia"/>
+        </w:rPr>
+        <w:t>”</w:t>
+      </w:r>
+      <w:r>
+        <w:rPr>
+          <w:rFonts w:ascii="Times New Roman" w:hAnsi="Times New Roman" w:hint="eastAsia"/>
+        </w:rPr>
+        <w:t xml:space="preserve"> in Proc. Nat. Conf. Artificial Intelligence, 2005, vol. 20, pp. 938</w:t>
+      </w:r>
+      <w:r>
+        <w:rPr>
+          <w:rFonts w:ascii="Times New Roman" w:hAnsi="Times New Roman" w:hint="eastAsia"/>
+        </w:rPr>
+        <w:t>–</w:t>
+      </w:r>
+      <w:r>
+        <w:rPr>
+          <w:rFonts w:ascii="Times New Roman" w:hAnsi="Times New Roman" w:hint="eastAsia"/>
+        </w:rPr>
+        <w:t xml:space="preserve">943.  </w:t>
+      </w:r>
+    </w:p>
+    <w:p>
+      <w:pPr>
+        <w:rPr>
+          <w:rFonts w:ascii="Times New Roman" w:hAnsi="Times New Roman"/>
+        </w:rPr>
+      </w:pPr>
+      <w:r>
+        <w:rPr>
+          <w:rFonts w:ascii="Times New Roman" w:hAnsi="Times New Roman" w:hint="eastAsia"/>
+        </w:rPr>
+        <w:t xml:space="preserve">[36] T. S. Lee and D. Mumford, </w:t>
+      </w:r>
+      <w:r>
+        <w:rPr>
+          <w:rFonts w:ascii="Times New Roman" w:hAnsi="Times New Roman" w:hint="eastAsia"/>
+        </w:rPr>
+        <w:t>“</w:t>
+      </w:r>
+      <w:r>
+        <w:rPr>
+          <w:rFonts w:ascii="Times New Roman" w:hAnsi="Times New Roman" w:hint="eastAsia"/>
+        </w:rPr>
+        <w:t>Hierarchical Bayesian inference in the visual cortex,</w:t>
+      </w:r>
+      <w:r>
+        <w:rPr>
+          <w:rFonts w:ascii="Times New Roman" w:hAnsi="Times New Roman" w:hint="eastAsia"/>
+        </w:rPr>
+        <w:t>”</w:t>
+      </w:r>
+      <w:r>
+        <w:rPr>
+          <w:rFonts w:ascii="Times New Roman" w:hAnsi="Times New Roman" w:hint="eastAsia"/>
+        </w:rPr>
+        <w:t xml:space="preserve"> J. Opt. Soc. Amer. A, vol. 20, no. 7, pp. 1434</w:t>
+      </w:r>
+      <w:r>
+        <w:rPr>
+          <w:rFonts w:ascii="Times New Roman" w:hAnsi="Times New Roman" w:hint="eastAsia"/>
+        </w:rPr>
+        <w:t>–</w:t>
+      </w:r>
+      <w:r>
+        <w:rPr>
+          <w:rFonts w:ascii="Times New Roman" w:hAnsi="Times New Roman" w:hint="eastAsia"/>
+        </w:rPr>
+        <w:t>1448, 2003.</w:t>
+      </w:r>
+    </w:p>
+    <w:p>
+      <w:pPr>
+        <w:rPr>
+          <w:rFonts w:ascii="Times New Roman" w:hAnsi="Times New Roman"/>
+        </w:rPr>
+      </w:pPr>
+      <w:r>
+        <w:rPr>
+          <w:rFonts w:ascii="Times New Roman" w:hAnsi="Times New Roman" w:hint="eastAsia"/>
+        </w:rPr>
+        <w:t xml:space="preserve">[37] M. Szarvas, U. Sakai, and J. Ogata, </w:t>
+      </w:r>
+      <w:r>
+        <w:rPr>
+          <w:rFonts w:ascii="Times New Roman" w:hAnsi="Times New Roman" w:hint="eastAsia"/>
+        </w:rPr>
+        <w:t>“</w:t>
+      </w:r>
+      <w:r>
+        <w:rPr>
+          <w:rFonts w:ascii="Times New Roman" w:hAnsi="Times New Roman" w:hint="eastAsia"/>
+        </w:rPr>
+        <w:t>Real-time pedestrian detection using LIDAR and convolutional neural networks,</w:t>
+      </w:r>
+      <w:r>
+        <w:rPr>
+          <w:rFonts w:ascii="Times New Roman" w:hAnsi="Times New Roman" w:hint="eastAsia"/>
+        </w:rPr>
+        <w:t>”</w:t>
+      </w:r>
+      <w:r>
+        <w:rPr>
+          <w:rFonts w:ascii="Times New Roman" w:hAnsi="Times New Roman" w:hint="eastAsia"/>
+        </w:rPr>
+        <w:t xml:space="preserve"> in Proc. 2006 IEEE Intelligent Vehicles Symp., pp. 213</w:t>
+      </w:r>
+      <w:r>
+        <w:rPr>
+          <w:rFonts w:ascii="Times New Roman" w:hAnsi="Times New Roman" w:hint="eastAsia"/>
+        </w:rPr>
+        <w:t>–</w:t>
+      </w:r>
+      <w:r>
+        <w:rPr>
+          <w:rFonts w:ascii="Times New Roman" w:hAnsi="Times New Roman" w:hint="eastAsia"/>
+        </w:rPr>
+        <w:t xml:space="preserve">218.  </w:t>
+      </w:r>
+    </w:p>
+    <w:p>
+      <w:pPr>
+        <w:rPr>
+          <w:rFonts w:ascii="Times New Roman" w:hAnsi="Times New Roman"/>
+        </w:rPr>
+      </w:pPr>
+      <w:r>
+        <w:rPr>
+          <w:rFonts w:ascii="Times New Roman" w:hAnsi="Times New Roman" w:hint="eastAsia"/>
+        </w:rPr>
+        <w:t xml:space="preserve">[38] P. Y. Simard, D. Steinkraus, and J. C. Platt, </w:t>
+      </w:r>
+      <w:r>
+        <w:rPr>
+          <w:rFonts w:ascii="Times New Roman" w:hAnsi="Times New Roman" w:hint="eastAsia"/>
+        </w:rPr>
+        <w:t>“</w:t>
+      </w:r>
+      <w:r>
+        <w:rPr>
+          <w:rFonts w:ascii="Times New Roman" w:hAnsi="Times New Roman" w:hint="eastAsia"/>
+        </w:rPr>
+        <w:t>Best practices for convolutional neural networks applied to visual document analysis,</w:t>
+      </w:r>
+      <w:r>
+        <w:rPr>
+          <w:rFonts w:ascii="Times New Roman" w:hAnsi="Times New Roman" w:hint="eastAsia"/>
+        </w:rPr>
+        <w:t>”</w:t>
+      </w:r>
+      <w:r>
+        <w:rPr>
+          <w:rFonts w:ascii="Times New Roman" w:hAnsi="Times New Roman" w:hint="eastAsia"/>
+        </w:rPr>
+        <w:t xml:space="preserve"> in Proc. 7th Int. Conf. Document Analysis and Recognition, 2003, pp. 958</w:t>
+      </w:r>
+      <w:r>
+        <w:rPr>
+          <w:rFonts w:ascii="Times New Roman" w:hAnsi="Times New Roman" w:hint="eastAsia"/>
+        </w:rPr>
+        <w:t>–</w:t>
+      </w:r>
+      <w:r>
+        <w:rPr>
+          <w:rFonts w:ascii="Times New Roman" w:hAnsi="Times New Roman" w:hint="eastAsia"/>
+        </w:rPr>
+        <w:t xml:space="preserve">963.  </w:t>
+      </w:r>
+    </w:p>
+    <w:p>
+      <w:pPr>
+        <w:rPr>
+          <w:rFonts w:ascii="Times New Roman" w:hAnsi="Times New Roman"/>
+        </w:rPr>
+      </w:pPr>
+      <w:r>
+        <w:rPr>
+          <w:rFonts w:ascii="Times New Roman" w:hAnsi="Times New Roman" w:hint="eastAsia"/>
+        </w:rPr>
+        <w:t xml:space="preserve">[39] J. Hawkins and S. Blakeslee, On Intelligence. Times Books, Oct. 2004.  </w:t>
+      </w:r>
+    </w:p>
+    <w:p>
+      <w:pPr>
+        <w:rPr>
+          <w:rFonts w:ascii="Times New Roman" w:hAnsi="Times New Roman"/>
+        </w:rPr>
+      </w:pPr>
+      <w:r>
+        <w:rPr>
+          <w:rFonts w:ascii="Times New Roman" w:hAnsi="Times New Roman" w:hint="eastAsia"/>
+        </w:rPr>
+        <w:t xml:space="preserve">[40] K. Fukushima, </w:t>
+      </w:r>
+      <w:r>
+        <w:rPr>
+          <w:rFonts w:ascii="Times New Roman" w:hAnsi="Times New Roman" w:hint="eastAsia"/>
+        </w:rPr>
+        <w:t>“</w:t>
+      </w:r>
+      <w:r>
+        <w:rPr>
+          <w:rFonts w:ascii="Times New Roman" w:hAnsi="Times New Roman" w:hint="eastAsia"/>
+        </w:rPr>
+        <w:t>Neocognitron for handwritten digit recognition,</w:t>
+      </w:r>
+      <w:r>
+        <w:rPr>
+          <w:rFonts w:ascii="Times New Roman" w:hAnsi="Times New Roman" w:hint="eastAsia"/>
+        </w:rPr>
+        <w:t>”</w:t>
+      </w:r>
+      <w:r>
+        <w:rPr>
+          <w:rFonts w:ascii="Times New Roman" w:hAnsi="Times New Roman" w:hint="eastAsia"/>
+        </w:rPr>
+        <w:t xml:space="preserve"> Neurocomputing, vol. 51, pp. 161</w:t>
+      </w:r>
+      <w:r>
+        <w:rPr>
+          <w:rFonts w:ascii="Times New Roman" w:hAnsi="Times New Roman" w:hint="eastAsia"/>
+        </w:rPr>
+        <w:t>–</w:t>
+      </w:r>
+      <w:r>
+        <w:rPr>
+          <w:rFonts w:ascii="Times New Roman" w:hAnsi="Times New Roman" w:hint="eastAsia"/>
+        </w:rPr>
+        <w:t xml:space="preserve">180, 2003.  </w:t>
+      </w:r>
+    </w:p>
+    <w:p>
+      <w:pPr>
+        <w:rPr>
+          <w:rFonts w:ascii="Times New Roman" w:hAnsi="Times New Roman"/>
+        </w:rPr>
+      </w:pPr>
+      <w:r>
+        <w:rPr>
+          <w:rFonts w:ascii="Times New Roman" w:hAnsi="Times New Roman" w:hint="eastAsia"/>
+        </w:rPr>
+        <w:t xml:space="preserve">[41] K. Fukushima, </w:t>
+      </w:r>
+      <w:r>
+        <w:rPr>
+          <w:rFonts w:ascii="Times New Roman" w:hAnsi="Times New Roman" w:hint="eastAsia"/>
+        </w:rPr>
+        <w:t>“</w:t>
+      </w:r>
+      <w:r>
+        <w:rPr>
+          <w:rFonts w:ascii="Times New Roman" w:hAnsi="Times New Roman" w:hint="eastAsia"/>
+        </w:rPr>
+        <w:t>Restoring partly occluded patterns: A neural network model,</w:t>
+      </w:r>
+      <w:r>
+        <w:rPr>
+          <w:rFonts w:ascii="Times New Roman" w:hAnsi="Times New Roman" w:hint="eastAsia"/>
+        </w:rPr>
+        <w:t>”</w:t>
+      </w:r>
+      <w:r>
+        <w:rPr>
+          <w:rFonts w:ascii="Times New Roman" w:hAnsi="Times New Roman" w:hint="eastAsia"/>
+        </w:rPr>
+        <w:t xml:space="preserve"> Neural Netw., vol. 18, no. 1, pp. 33</w:t>
+      </w:r>
+      <w:r>
+        <w:rPr>
+          <w:rFonts w:ascii="Times New Roman" w:hAnsi="Times New Roman" w:hint="eastAsia"/>
+        </w:rPr>
+        <w:t>–</w:t>
+      </w:r>
+      <w:r>
+        <w:rPr>
+          <w:rFonts w:ascii="Times New Roman" w:hAnsi="Times New Roman" w:hint="eastAsia"/>
+        </w:rPr>
+        <w:t xml:space="preserve">43, 2005.  </w:t>
+      </w:r>
+    </w:p>
+    <w:p>
+      <w:pPr>
+        <w:rPr>
+          <w:rFonts w:ascii="Times New Roman" w:hAnsi="Times New Roman"/>
+        </w:rPr>
+      </w:pPr>
+      <w:r>
+        <w:rPr>
+          <w:rFonts w:ascii="Times New Roman" w:hAnsi="Times New Roman" w:hint="eastAsia"/>
+        </w:rPr>
+        <w:t xml:space="preserve">[42] D. Marr, Vision: A Computational Investigation into the Human Representation and Processing of Visual Information. W. H. Freeman, 1983.  </w:t>
+      </w:r>
+    </w:p>
+    <w:p>
+      <w:pPr>
+        <w:rPr>
+          <w:rFonts w:ascii="Times New Roman" w:hAnsi="Times New Roman"/>
+        </w:rPr>
+      </w:pPr>
+      <w:r>
+        <w:rPr>
+          <w:rFonts w:ascii="Times New Roman" w:hAnsi="Times New Roman" w:hint="eastAsia"/>
+        </w:rPr>
+        <w:t xml:space="preserve">[43] K. Fukushima, </w:t>
+      </w:r>
+      <w:r>
+        <w:rPr>
+          <w:rFonts w:ascii="Times New Roman" w:hAnsi="Times New Roman" w:hint="eastAsia"/>
+        </w:rPr>
+        <w:t>“</w:t>
+      </w:r>
+      <w:r>
+        <w:rPr>
+          <w:rFonts w:ascii="Times New Roman" w:hAnsi="Times New Roman" w:hint="eastAsia"/>
+        </w:rPr>
+        <w:t>Neocognitron: A self-organizing neural network model for a mechanism of pattern recognition unaffected by shift in position,</w:t>
+      </w:r>
+      <w:r>
+        <w:rPr>
+          <w:rFonts w:ascii="Times New Roman" w:hAnsi="Times New Roman" w:hint="eastAsia"/>
+        </w:rPr>
+        <w:t>”</w:t>
+      </w:r>
+      <w:r>
+        <w:rPr>
+          <w:rFonts w:ascii="Times New Roman" w:hAnsi="Times New Roman" w:hint="eastAsia"/>
+        </w:rPr>
+        <w:t xml:space="preserve"> Biol. Cybern., vol. 36, no. 4, pp. 193</w:t>
+      </w:r>
+      <w:r>
+        <w:rPr>
+          <w:rFonts w:ascii="Times New Roman" w:hAnsi="Times New Roman" w:hint="eastAsia"/>
+        </w:rPr>
+        <w:t>–</w:t>
+      </w:r>
+      <w:r>
+        <w:rPr>
+          <w:rFonts w:ascii="Times New Roman" w:hAnsi="Times New Roman" w:hint="eastAsia"/>
+        </w:rPr>
+        <w:t xml:space="preserve">202, 1980.  </w:t>
+      </w:r>
+    </w:p>
+    <w:p>
+      <w:pPr>
+        <w:rPr>
+          <w:rFonts w:ascii="Times New Roman" w:hAnsi="Times New Roman"/>
+        </w:rPr>
+      </w:pPr>
+      <w:r>
+        <w:rPr>
+          <w:rFonts w:ascii="Times New Roman" w:hAnsi="Times New Roman" w:hint="eastAsia"/>
+        </w:rPr>
+        <w:t xml:space="preserve">[44] D. H. Hubel and T. N. Wiesel, </w:t>
+      </w:r>
+      <w:r>
+        <w:rPr>
+          <w:rFonts w:ascii="Times New Roman" w:hAnsi="Times New Roman" w:hint="eastAsia"/>
+        </w:rPr>
+        <w:t>“</w:t>
+      </w:r>
+      <w:r>
+        <w:rPr>
+          <w:rFonts w:ascii="Times New Roman" w:hAnsi="Times New Roman" w:hint="eastAsia"/>
+        </w:rPr>
+        <w:t>Receptive fields, binocular interaction and functional architecture in the cat</w:t>
       </w:r>
       <w:r>
         <w:rPr>
@@ -6604,7 +7521,19 @@
         <w:rPr>
           <w:rFonts w:ascii="Times New Roman" w:hAnsi="Times New Roman" w:hint="eastAsia"/>
         </w:rPr>
-        <w:t>07), 2007, pp. 473</w:t>
+        <w:t>s visual cortex,</w:t>
+      </w:r>
+      <w:r>
+        <w:rPr>
+          <w:rFonts w:ascii="Times New Roman" w:hAnsi="Times New Roman" w:hint="eastAsia"/>
+        </w:rPr>
+        <w:t>”</w:t>
+      </w:r>
+      <w:r>
+        <w:rPr>
+          <w:rFonts w:ascii="Times New Roman" w:hAnsi="Times New Roman" w:hint="eastAsia"/>
+        </w:rPr>
+        <w:t xml:space="preserve"> J. Physiol., vol. 160, pp. 106</w:t>
       </w:r>
       <w:r>
         <w:rPr>
@@ -6616,20 +7545,20 @@
         <w:rPr>
           <w:rFonts w:ascii="Times New Roman" w:hAnsi="Times New Roman" w:hint="eastAsia"/>
         </w:rPr>
-        <w:t xml:space="preserve">480.  </w:t>
-      </w:r>
-    </w:p>
-    <w:p>
-      <w:pPr>
-        <w:rPr>
-          <w:rFonts w:ascii="Times New Roman" w:hAnsi="Times New Roman"/>
-        </w:rPr>
-      </w:pPr>
-      <w:r>
-        <w:rPr>
-          <w:rFonts w:ascii="Times New Roman" w:hAnsi="Times New Roman" w:hint="eastAsia"/>
-        </w:rPr>
-        <w:t xml:space="preserve">[20] H. Lee, R. Grosse, R. Ranganath, and A. Ng, </w:t>
+        <w:t xml:space="preserve">154, 1962.  </w:t>
+      </w:r>
+    </w:p>
+    <w:p>
+      <w:pPr>
+        <w:rPr>
+          <w:rFonts w:ascii="Times New Roman" w:hAnsi="Times New Roman"/>
+        </w:rPr>
+      </w:pPr>
+      <w:r>
+        <w:rPr>
+          <w:rFonts w:ascii="Times New Roman" w:hAnsi="Times New Roman" w:hint="eastAsia"/>
+        </w:rPr>
+        <w:t xml:space="preserve">[45] M. Riesenhuber and T. Poggio, </w:t>
       </w:r>
       <w:r>
         <w:rPr>
@@ -6641,7 +7570,7 @@
         <w:rPr>
           <w:rFonts w:ascii="Times New Roman" w:hAnsi="Times New Roman" w:hint="eastAsia"/>
         </w:rPr>
-        <w:t>Convolutional deep belief networks for scalable unsupervised learning of hierarchical representations,</w:t>
+        <w:t>Hierarchical models of object recognition in cortex,</w:t>
       </w:r>
       <w:r>
         <w:rPr>
@@ -6653,7 +7582,7 @@
         <w:rPr>
           <w:rFonts w:ascii="Times New Roman" w:hAnsi="Times New Roman" w:hint="eastAsia"/>
         </w:rPr>
-        <w:t xml:space="preserve"> in Proc. 26th Int. Conf. Machine Learning, 2009, pp. 609</w:t>
+        <w:t xml:space="preserve"> Nat. Neurosci., vol. 2, no. 11, pp. 1019</w:t>
       </w:r>
       <w:r>
         <w:rPr>
@@ -6665,20 +7594,33 @@
         <w:rPr>
           <w:rFonts w:ascii="Times New Roman" w:hAnsi="Times New Roman" w:hint="eastAsia"/>
         </w:rPr>
-        <w:t xml:space="preserve">616.  </w:t>
-      </w:r>
-    </w:p>
-    <w:p>
-      <w:pPr>
-        <w:rPr>
-          <w:rFonts w:ascii="Times New Roman" w:hAnsi="Times New Roman"/>
-        </w:rPr>
-      </w:pPr>
-      <w:r>
-        <w:rPr>
-          <w:rFonts w:ascii="Times New Roman" w:hAnsi="Times New Roman" w:hint="eastAsia"/>
-        </w:rPr>
-        <w:t xml:space="preserve">[21] P. Vincent, H. Larochelle, Y. Bengio, and P.-A. Manzagol, </w:t>
+        <w:t xml:space="preserve">1025, 1999.  </w:t>
+      </w:r>
+    </w:p>
+    <w:p>
+      <w:pPr>
+        <w:rPr>
+          <w:rFonts w:ascii="Times New Roman" w:hAnsi="Times New Roman"/>
+        </w:rPr>
+      </w:pPr>
+      <w:r>
+        <w:rPr>
+          <w:rFonts w:ascii="Times New Roman" w:hAnsi="Times New Roman" w:hint="eastAsia"/>
+        </w:rPr>
+        <w:t xml:space="preserve">[46] J. Pearl, Probabilistic Reasoning in Intelligent Systems: Networks of Plausible Inference. San Mateo, CA: Morgan Kaufmann, 1988.  </w:t>
+      </w:r>
+    </w:p>
+    <w:p>
+      <w:pPr>
+        <w:rPr>
+          <w:rFonts w:ascii="Times New Roman" w:hAnsi="Times New Roman"/>
+        </w:rPr>
+      </w:pPr>
+      <w:r>
+        <w:rPr>
+          <w:rFonts w:ascii="Times New Roman" w:hAnsi="Times New Roman" w:hint="eastAsia"/>
+        </w:rPr>
+        <w:t xml:space="preserve">[47] J. W. Miller and P. H. Lommel, </w:t>
       </w:r>
       <w:r>
         <w:rPr>
@@ -6690,7 +7632,7 @@
         <w:rPr>
           <w:rFonts w:ascii="Times New Roman" w:hAnsi="Times New Roman" w:hint="eastAsia"/>
         </w:rPr>
-        <w:t>Extracting and composing robust features with denoising autoencoders,</w:t>
+        <w:t>Biometric sensory abstraction using hierarchical quilted self-organizing maps,</w:t>
       </w:r>
       <w:r>
         <w:rPr>
@@ -6702,19 +7644,94 @@
         <w:rPr>
           <w:rFonts w:ascii="Times New Roman" w:hAnsi="Times New Roman" w:hint="eastAsia"/>
         </w:rPr>
-        <w:t xml:space="preserve"> in Proc. 25th Int. Conf. Machine Learning (ICML</w:t>
-      </w:r>
-      <w:r>
-        <w:rPr>
-          <w:rFonts w:ascii="Times New Roman" w:hAnsi="Times New Roman" w:hint="eastAsia"/>
-        </w:rPr>
-        <w:t>’</w:t>
-      </w:r>
-      <w:r>
-        <w:rPr>
-          <w:rFonts w:ascii="Times New Roman" w:hAnsi="Times New Roman" w:hint="eastAsia"/>
-        </w:rPr>
-        <w:t>08), 2008, pp. 1096</w:t>
+        <w:t xml:space="preserve"> Proc. SPIE, vol. 6384, 2006.  </w:t>
+      </w:r>
+    </w:p>
+    <w:p>
+      <w:pPr>
+        <w:rPr>
+          <w:rFonts w:ascii="Times New Roman" w:hAnsi="Times New Roman"/>
+        </w:rPr>
+      </w:pPr>
+      <w:r>
+        <w:rPr>
+          <w:rFonts w:ascii="Times New Roman" w:hAnsi="Times New Roman" w:hint="eastAsia"/>
+        </w:rPr>
+        <w:t xml:space="preserve">[48] S. Behnke, Hierarchical Neural Networks for Image Interpretation. New York: Springer-Verlag, 2003.  </w:t>
+      </w:r>
+    </w:p>
+    <w:p>
+      <w:pPr>
+        <w:rPr>
+          <w:rFonts w:ascii="Times New Roman" w:hAnsi="Times New Roman"/>
+        </w:rPr>
+      </w:pPr>
+      <w:r>
+        <w:rPr>
+          <w:rFonts w:ascii="Times New Roman" w:hAnsi="Times New Roman" w:hint="eastAsia"/>
+        </w:rPr>
+        <w:t xml:space="preserve">[49] S. V. Rice, F. R. Jenkins, and T. A. Nartker, </w:t>
+      </w:r>
+      <w:r>
+        <w:rPr>
+          <w:rFonts w:ascii="Times New Roman" w:hAnsi="Times New Roman" w:hint="eastAsia"/>
+        </w:rPr>
+        <w:t>“</w:t>
+      </w:r>
+      <w:r>
+        <w:rPr>
+          <w:rFonts w:ascii="Times New Roman" w:hAnsi="Times New Roman" w:hint="eastAsia"/>
+        </w:rPr>
+        <w:t>The fifth annual test of OCR accuracy,</w:t>
+      </w:r>
+      <w:r>
+        <w:rPr>
+          <w:rFonts w:ascii="Times New Roman" w:hAnsi="Times New Roman" w:hint="eastAsia"/>
+        </w:rPr>
+        <w:t>”</w:t>
+      </w:r>
+      <w:r>
+        <w:rPr>
+          <w:rFonts w:ascii="Times New Roman" w:hAnsi="Times New Roman" w:hint="eastAsia"/>
+        </w:rPr>
+        <w:t xml:space="preserve"> Information Sciences Res. Inst., Las Vegas, NV, TR-96-01, 1996.  </w:t>
+      </w:r>
+    </w:p>
+    <w:p>
+      <w:pPr>
+        <w:rPr>
+          <w:rFonts w:ascii="Times New Roman" w:hAnsi="Times New Roman"/>
+        </w:rPr>
+      </w:pPr>
+      <w:r>
+        <w:rPr>
+          <w:rFonts w:ascii="Times New Roman" w:hAnsi="Times New Roman" w:hint="eastAsia"/>
+        </w:rPr>
+        <w:t xml:space="preserve">[50] E. M. Newton and P. J. Phillips, </w:t>
+      </w:r>
+      <w:r>
+        <w:rPr>
+          <w:rFonts w:ascii="Times New Roman" w:hAnsi="Times New Roman" w:hint="eastAsia"/>
+        </w:rPr>
+        <w:t>“</w:t>
+      </w:r>
+      <w:r>
+        <w:rPr>
+          <w:rFonts w:ascii="Times New Roman" w:hAnsi="Times New Roman" w:hint="eastAsia"/>
+        </w:rPr>
+        <w:t>Meta-analysis of third-party evaluations of iris recognition,</w:t>
+      </w:r>
+      <w:r>
+        <w:rPr>
+          <w:rFonts w:ascii="Times New Roman" w:hAnsi="Times New Roman" w:hint="eastAsia"/>
+        </w:rPr>
+        <w:t>”</w:t>
+      </w:r>
+      <w:r>
+        <w:rPr>
+          <w:rFonts w:ascii="Times New Roman" w:hAnsi="Times New Roman" w:hint="eastAsia"/>
+        </w:rPr>
+        <w:t xml:space="preserve"> IEEE Trans. Syst., Man, Cybern. A, vol. 39, no. 1, pp. 4</w:t>
       </w:r>
       <w:r>
         <w:rPr>
@@ -6726,20 +7743,20 @@
         <w:rPr>
           <w:rFonts w:ascii="Times New Roman" w:hAnsi="Times New Roman" w:hint="eastAsia"/>
         </w:rPr>
-        <w:t xml:space="preserve">1103.  </w:t>
-      </w:r>
-    </w:p>
-    <w:p>
-      <w:pPr>
-        <w:rPr>
-          <w:rFonts w:ascii="Times New Roman" w:hAnsi="Times New Roman"/>
-        </w:rPr>
-      </w:pPr>
-      <w:r>
-        <w:rPr>
-          <w:rFonts w:ascii="Times New Roman" w:hAnsi="Times New Roman" w:hint="eastAsia"/>
-        </w:rPr>
-        <w:t xml:space="preserve">[22] I. Sutskever and G. Hinton, </w:t>
+        <w:t xml:space="preserve">11, 2009.  </w:t>
+      </w:r>
+    </w:p>
+    <w:p>
+      <w:pPr>
+        <w:rPr>
+          <w:rFonts w:ascii="Times New Roman" w:hAnsi="Times New Roman"/>
+        </w:rPr>
+      </w:pPr>
+      <w:r>
+        <w:rPr>
+          <w:rFonts w:ascii="Times New Roman" w:hAnsi="Times New Roman" w:hint="eastAsia"/>
+        </w:rPr>
+        <w:t xml:space="preserve">[51] M. Osadchy, Y. LeCun, and M. Miller, </w:t>
       </w:r>
       <w:r>
         <w:rPr>
@@ -6751,7 +7768,7 @@
         <w:rPr>
           <w:rFonts w:ascii="Times New Roman" w:hAnsi="Times New Roman" w:hint="eastAsia"/>
         </w:rPr>
-        <w:t>Learning multilevel distributed representations for high-dimensional sequences,</w:t>
+        <w:t>Synergistic face detection and pose estimation with energy-based models,</w:t>
       </w:r>
       <w:r>
         <w:rPr>
@@ -6763,20 +7780,32 @@
         <w:rPr>
           <w:rFonts w:ascii="Times New Roman" w:hAnsi="Times New Roman" w:hint="eastAsia"/>
         </w:rPr>
-        <w:t xml:space="preserve"> in Proc. 11th Int. Conf. Artificial Intelligence and Statistics, 2007.  </w:t>
-      </w:r>
-    </w:p>
-    <w:p>
-      <w:pPr>
-        <w:rPr>
-          <w:rFonts w:ascii="Times New Roman" w:hAnsi="Times New Roman"/>
-        </w:rPr>
-      </w:pPr>
-      <w:r>
-        <w:rPr>
-          <w:rFonts w:ascii="Times New Roman" w:hAnsi="Times New Roman" w:hint="eastAsia"/>
-        </w:rPr>
-        <w:t xml:space="preserve">[23] A. Lockett and R. Miikkulainen, </w:t>
+        <w:t xml:space="preserve"> J. Mach. Learn. Res., vol. 8, pp. 1197</w:t>
+      </w:r>
+      <w:r>
+        <w:rPr>
+          <w:rFonts w:ascii="Times New Roman" w:hAnsi="Times New Roman" w:hint="eastAsia"/>
+        </w:rPr>
+        <w:t>–</w:t>
+      </w:r>
+      <w:r>
+        <w:rPr>
+          <w:rFonts w:ascii="Times New Roman" w:hAnsi="Times New Roman" w:hint="eastAsia"/>
+        </w:rPr>
+        <w:t xml:space="preserve">1215, May 2007.  </w:t>
+      </w:r>
+    </w:p>
+    <w:p>
+      <w:pPr>
+        <w:rPr>
+          <w:rFonts w:ascii="Times New Roman" w:hAnsi="Times New Roman"/>
+        </w:rPr>
+      </w:pPr>
+      <w:r>
+        <w:rPr>
+          <w:rFonts w:ascii="Times New Roman" w:hAnsi="Times New Roman" w:hint="eastAsia"/>
+        </w:rPr>
+        <w:t xml:space="preserve">[52] A. Adler and M. Schuckers, </w:t>
       </w:r>
       <w:r>
         <w:rPr>
@@ -6788,7 +7817,7 @@
         <w:rPr>
           <w:rFonts w:ascii="Times New Roman" w:hAnsi="Times New Roman" w:hint="eastAsia"/>
         </w:rPr>
-        <w:t>Temporal convolution machines for sequence learning,</w:t>
+        <w:t>Comparing human and automatic face recognition performance,</w:t>
       </w:r>
       <w:r>
         <w:rPr>
@@ -6800,20 +7829,32 @@
         <w:rPr>
           <w:rFonts w:ascii="Times New Roman" w:hAnsi="Times New Roman" w:hint="eastAsia"/>
         </w:rPr>
-        <w:t xml:space="preserve"> Dept. Comput. Sci., Univ. Texas, Austin, Tech. Rep. AI-09-04, 2009.  </w:t>
-      </w:r>
-    </w:p>
-    <w:p>
-      <w:pPr>
-        <w:rPr>
-          <w:rFonts w:ascii="Times New Roman" w:hAnsi="Times New Roman"/>
-        </w:rPr>
-      </w:pPr>
-      <w:r>
-        <w:rPr>
-          <w:rFonts w:ascii="Times New Roman" w:hAnsi="Times New Roman" w:hint="eastAsia"/>
-        </w:rPr>
-        <w:t xml:space="preserve">[24] H. Lee, Y. Largman, P. Pham, and A. Ng, </w:t>
+        <w:t xml:space="preserve"> IEEE Trans. Syst., Man, Cybern. B, vol. 37, no. 5, pp. 1248</w:t>
+      </w:r>
+      <w:r>
+        <w:rPr>
+          <w:rFonts w:ascii="Times New Roman" w:hAnsi="Times New Roman" w:hint="eastAsia"/>
+        </w:rPr>
+        <w:t>–</w:t>
+      </w:r>
+      <w:r>
+        <w:rPr>
+          <w:rFonts w:ascii="Times New Roman" w:hAnsi="Times New Roman" w:hint="eastAsia"/>
+        </w:rPr>
+        <w:t xml:space="preserve">1255, 2007.  </w:t>
+      </w:r>
+    </w:p>
+    <w:p>
+      <w:pPr>
+        <w:rPr>
+          <w:rFonts w:ascii="Times New Roman" w:hAnsi="Times New Roman"/>
+        </w:rPr>
+      </w:pPr>
+      <w:r>
+        <w:rPr>
+          <w:rFonts w:ascii="Times New Roman" w:hAnsi="Times New Roman" w:hint="eastAsia"/>
+        </w:rPr>
+        <w:t xml:space="preserve">[53] A. Waibel, T. Hanazawa, G. Hinton, K. Shikano, and K. Lang, </w:t>
       </w:r>
       <w:r>
         <w:rPr>
@@ -6825,1077 +7866,14 @@
         <w:rPr>
           <w:rFonts w:ascii="Times New Roman" w:hAnsi="Times New Roman" w:hint="eastAsia"/>
         </w:rPr>
-        <w:t>Unsupervised feature learning for audio classification using convolutional deep belief networks,</w:t>
-      </w:r>
-      <w:r>
-        <w:rPr>
-          <w:rFonts w:ascii="Times New Roman" w:hAnsi="Times New Roman" w:hint="eastAsia"/>
-        </w:rPr>
-        <w:t>”</w:t>
-      </w:r>
-      <w:r>
-        <w:rPr>
-          <w:rFonts w:ascii="Times New Roman" w:hAnsi="Times New Roman" w:hint="eastAsia"/>
-        </w:rPr>
-        <w:t xml:space="preserve"> in Advances in Neural Information Processing Systems 22 (NIPS</w:t>
-      </w:r>
-      <w:r>
-        <w:rPr>
-          <w:rFonts w:ascii="Times New Roman" w:hAnsi="Times New Roman" w:hint="eastAsia"/>
-        </w:rPr>
-        <w:t>’</w:t>
-      </w:r>
-      <w:r>
-        <w:rPr>
-          <w:rFonts w:ascii="Times New Roman" w:hAnsi="Times New Roman" w:hint="eastAsia"/>
-        </w:rPr>
-        <w:t xml:space="preserve">09), 2009.  </w:t>
-      </w:r>
-    </w:p>
-    <w:p>
-      <w:pPr>
-        <w:rPr>
-          <w:rFonts w:ascii="Times New Roman" w:hAnsi="Times New Roman"/>
-        </w:rPr>
-      </w:pPr>
-      <w:r>
-        <w:rPr>
-          <w:rFonts w:ascii="Times New Roman" w:hAnsi="Times New Roman" w:hint="eastAsia"/>
-        </w:rPr>
-        <w:t xml:space="preserve">[25] H. Mobahi, R. Collobert, and J. Weston, </w:t>
-      </w:r>
-      <w:r>
-        <w:rPr>
-          <w:rFonts w:ascii="Times New Roman" w:hAnsi="Times New Roman" w:hint="eastAsia"/>
-        </w:rPr>
-        <w:t>“</w:t>
-      </w:r>
-      <w:r>
-        <w:rPr>
-          <w:rFonts w:ascii="Times New Roman" w:hAnsi="Times New Roman" w:hint="eastAsia"/>
-        </w:rPr>
-        <w:t>Deep learning from temporal coherence in video,</w:t>
-      </w:r>
-      <w:r>
-        <w:rPr>
-          <w:rFonts w:ascii="Times New Roman" w:hAnsi="Times New Roman" w:hint="eastAsia"/>
-        </w:rPr>
-        <w:t>”</w:t>
-      </w:r>
-      <w:r>
-        <w:rPr>
-          <w:rFonts w:ascii="Times New Roman" w:hAnsi="Times New Roman" w:hint="eastAsia"/>
-        </w:rPr>
-        <w:t xml:space="preserve"> in Proc. 26th Annu. Int. Conf. Machine Learning, 2009, pp. 737</w:t>
-      </w:r>
-      <w:r>
-        <w:rPr>
-          <w:rFonts w:ascii="Times New Roman" w:hAnsi="Times New Roman" w:hint="eastAsia"/>
-        </w:rPr>
-        <w:t>–</w:t>
-      </w:r>
-      <w:r>
-        <w:rPr>
-          <w:rFonts w:ascii="Times New Roman" w:hAnsi="Times New Roman" w:hint="eastAsia"/>
-        </w:rPr>
-        <w:t xml:space="preserve">744.  </w:t>
-      </w:r>
-    </w:p>
-    <w:p>
-      <w:pPr>
-        <w:rPr>
-          <w:rFonts w:ascii="Times New Roman" w:hAnsi="Times New Roman"/>
-        </w:rPr>
-      </w:pPr>
-      <w:r>
-        <w:rPr>
-          <w:rFonts w:ascii="Times New Roman" w:hAnsi="Times New Roman" w:hint="eastAsia"/>
-        </w:rPr>
-        <w:t xml:space="preserve">[26] I. Arel, D. Rose, and B. Coop, </w:t>
-      </w:r>
-      <w:r>
-        <w:rPr>
-          <w:rFonts w:ascii="Times New Roman" w:hAnsi="Times New Roman" w:hint="eastAsia"/>
-        </w:rPr>
-        <w:t>“</w:t>
-      </w:r>
-      <w:r>
-        <w:rPr>
-          <w:rFonts w:ascii="Times New Roman" w:hAnsi="Times New Roman" w:hint="eastAsia"/>
-        </w:rPr>
-        <w:t>DeSTIN: A deep learning architecture with application to high-dimensional robust pattern recognition,</w:t>
-      </w:r>
-      <w:r>
-        <w:rPr>
-          <w:rFonts w:ascii="Times New Roman" w:hAnsi="Times New Roman" w:hint="eastAsia"/>
-        </w:rPr>
-        <w:t>”</w:t>
-      </w:r>
-      <w:r>
-        <w:rPr>
-          <w:rFonts w:ascii="Times New Roman" w:hAnsi="Times New Roman" w:hint="eastAsia"/>
-        </w:rPr>
-        <w:t xml:space="preserve"> in Proc. 2008 AAAI Workshop Biologically Inspired Cognitive Architectures (BICA).  </w:t>
-      </w:r>
-    </w:p>
-    <w:p>
-      <w:pPr>
-        <w:rPr>
-          <w:rFonts w:ascii="Times New Roman" w:hAnsi="Times New Roman"/>
-        </w:rPr>
-      </w:pPr>
-      <w:r>
-        <w:rPr>
-          <w:rFonts w:ascii="Times New Roman" w:hAnsi="Times New Roman" w:hint="eastAsia"/>
-        </w:rPr>
-        <w:t xml:space="preserve">[27] The MNIST database of handwritten digits [Online]. Available: http://yann.lecun.com/exdb/mnist/  </w:t>
-      </w:r>
-    </w:p>
-    <w:p>
-      <w:pPr>
-        <w:rPr>
-          <w:rFonts w:ascii="Times New Roman" w:hAnsi="Times New Roman"/>
-        </w:rPr>
-      </w:pPr>
-      <w:r>
-        <w:rPr>
-          <w:rFonts w:ascii="Times New Roman" w:hAnsi="Times New Roman" w:hint="eastAsia"/>
-        </w:rPr>
-        <w:t xml:space="preserve">[28] Caltech 101 dataset [Online]. Available: http:// www.vision.caltech.edu/Image_Datasets/Caltech101/  </w:t>
-      </w:r>
-    </w:p>
-    <w:p>
-      <w:pPr>
-        <w:rPr>
-          <w:rFonts w:ascii="Times New Roman" w:hAnsi="Times New Roman"/>
-        </w:rPr>
-      </w:pPr>
-      <w:r>
-        <w:rPr>
-          <w:rFonts w:ascii="Times New Roman" w:hAnsi="Times New Roman" w:hint="eastAsia"/>
-        </w:rPr>
-        <w:t xml:space="preserve">[29] http://www.darpa.mil/IPTO/solicit/baa/BAA0940_PIP.pdf  </w:t>
-      </w:r>
-    </w:p>
-    <w:p>
-      <w:pPr>
-        <w:rPr>
-          <w:rFonts w:ascii="Times New Roman" w:hAnsi="Times New Roman"/>
-        </w:rPr>
-      </w:pPr>
-      <w:r>
-        <w:rPr>
-          <w:rFonts w:ascii="Times New Roman" w:hAnsi="Times New Roman" w:hint="eastAsia"/>
-        </w:rPr>
-        <w:t xml:space="preserve">[30] http://www.numenta.com  </w:t>
-      </w:r>
-    </w:p>
-    <w:p>
-      <w:pPr>
-        <w:rPr>
-          <w:rFonts w:ascii="Times New Roman" w:hAnsi="Times New Roman"/>
-        </w:rPr>
-      </w:pPr>
-      <w:r>
-        <w:rPr>
-          <w:rFonts w:ascii="Times New Roman" w:hAnsi="Times New Roman" w:hint="eastAsia"/>
-        </w:rPr>
-        <w:t xml:space="preserve">[31] http://www.binatix.com  </w:t>
-      </w:r>
-    </w:p>
-    <w:p>
-      <w:pPr>
-        <w:rPr>
-          <w:rFonts w:ascii="Times New Roman" w:hAnsi="Times New Roman"/>
-        </w:rPr>
-      </w:pPr>
-      <w:r>
-        <w:rPr>
-          <w:rFonts w:ascii="Times New Roman" w:hAnsi="Times New Roman" w:hint="eastAsia"/>
-        </w:rPr>
-        <w:t xml:space="preserve">[32] T. Serre, L. Wolf, S. Bileschi, M. Riesenhuber, and T. Poggio, </w:t>
-      </w:r>
-      <w:r>
-        <w:rPr>
-          <w:rFonts w:ascii="Times New Roman" w:hAnsi="Times New Roman" w:hint="eastAsia"/>
-        </w:rPr>
-        <w:t>“</w:t>
-      </w:r>
-      <w:r>
-        <w:rPr>
-          <w:rFonts w:ascii="Times New Roman" w:hAnsi="Times New Roman" w:hint="eastAsia"/>
-        </w:rPr>
-        <w:t xml:space="preserve">Robust object recognition </w:t>
+        <w:t xml:space="preserve">Phoneme recognition using </w:t>
       </w:r>
       <w:r>
         <w:rPr>
           <w:rFonts w:ascii="Times New Roman" w:hAnsi="Times New Roman" w:hint="eastAsia"/>
         </w:rPr>
         <w:lastRenderedPageBreak/>
-        <w:t>with cortex-like mechanisms,</w:t>
-      </w:r>
-      <w:r>
-        <w:rPr>
-          <w:rFonts w:ascii="Times New Roman" w:hAnsi="Times New Roman" w:hint="eastAsia"/>
-        </w:rPr>
-        <w:t>”</w:t>
-      </w:r>
-      <w:r>
-        <w:rPr>
-          <w:rFonts w:ascii="Times New Roman" w:hAnsi="Times New Roman" w:hint="eastAsia"/>
-        </w:rPr>
-        <w:t xml:space="preserve"> IEEE Trans. Pattern Anal. Machine Intell., vol. 29, no. 3, pp. 411</w:t>
-      </w:r>
-      <w:r>
-        <w:rPr>
-          <w:rFonts w:ascii="Times New Roman" w:hAnsi="Times New Roman" w:hint="eastAsia"/>
-        </w:rPr>
-        <w:t>–</w:t>
-      </w:r>
-      <w:r>
-        <w:rPr>
-          <w:rFonts w:ascii="Times New Roman" w:hAnsi="Times New Roman" w:hint="eastAsia"/>
-        </w:rPr>
-        <w:t xml:space="preserve">426, 2007.  </w:t>
-      </w:r>
-    </w:p>
-    <w:p>
-      <w:pPr>
-        <w:rPr>
-          <w:rFonts w:ascii="Times New Roman" w:hAnsi="Times New Roman"/>
-        </w:rPr>
-      </w:pPr>
-      <w:r>
-        <w:rPr>
-          <w:rFonts w:ascii="Times New Roman" w:hAnsi="Times New Roman" w:hint="eastAsia"/>
-        </w:rPr>
-        <w:t xml:space="preserve">[33] D. George, </w:t>
-      </w:r>
-      <w:r>
-        <w:rPr>
-          <w:rFonts w:ascii="Times New Roman" w:hAnsi="Times New Roman" w:hint="eastAsia"/>
-        </w:rPr>
-        <w:t>“</w:t>
-      </w:r>
-      <w:r>
-        <w:rPr>
-          <w:rFonts w:ascii="Times New Roman" w:hAnsi="Times New Roman" w:hint="eastAsia"/>
-        </w:rPr>
-        <w:t>How the brain might work: A hierarchical and temporal model for learning and recognition,</w:t>
-      </w:r>
-      <w:r>
-        <w:rPr>
-          <w:rFonts w:ascii="Times New Roman" w:hAnsi="Times New Roman" w:hint="eastAsia"/>
-        </w:rPr>
-        <w:t>”</w:t>
-      </w:r>
-      <w:r>
-        <w:rPr>
-          <w:rFonts w:ascii="Times New Roman" w:hAnsi="Times New Roman" w:hint="eastAsia"/>
-        </w:rPr>
-        <w:t xml:space="preserve"> Ph.D. dissertation, Stanford Univ., Stanford, CA, 2008.  </w:t>
-      </w:r>
-    </w:p>
-    <w:p>
-      <w:pPr>
-        <w:rPr>
-          <w:rFonts w:ascii="Times New Roman" w:hAnsi="Times New Roman"/>
-        </w:rPr>
-      </w:pPr>
-      <w:r>
-        <w:rPr>
-          <w:rFonts w:ascii="Times New Roman" w:hAnsi="Times New Roman" w:hint="eastAsia"/>
-        </w:rPr>
-        <w:t xml:space="preserve">[34] T. Dean, G. Carroll, and R. Washington, </w:t>
-      </w:r>
-      <w:r>
-        <w:rPr>
-          <w:rFonts w:ascii="Times New Roman" w:hAnsi="Times New Roman" w:hint="eastAsia"/>
-        </w:rPr>
-        <w:t>“</w:t>
-      </w:r>
-      <w:r>
-        <w:rPr>
-          <w:rFonts w:ascii="Times New Roman" w:hAnsi="Times New Roman" w:hint="eastAsia"/>
-        </w:rPr>
-        <w:t>On the prospects for building a working model of the visual cor</w:t>
-      </w:r>
-    </w:p>
-    <w:p>
-      <w:pPr>
-        <w:rPr>
-          <w:rFonts w:ascii="Times New Roman" w:hAnsi="Times New Roman"/>
-        </w:rPr>
-      </w:pPr>
-      <w:r>
-        <w:rPr>
-          <w:rFonts w:ascii="Times New Roman" w:hAnsi="Times New Roman" w:hint="eastAsia"/>
-        </w:rPr>
-        <w:t>tex,</w:t>
-      </w:r>
-      <w:r>
-        <w:rPr>
-          <w:rFonts w:ascii="Times New Roman" w:hAnsi="Times New Roman" w:hint="eastAsia"/>
-        </w:rPr>
-        <w:t>”</w:t>
-      </w:r>
-      <w:r>
-        <w:rPr>
-          <w:rFonts w:ascii="Times New Roman" w:hAnsi="Times New Roman" w:hint="eastAsia"/>
-        </w:rPr>
-        <w:t xml:space="preserve"> in Proc. Nat. Conf. Artificial Intelligence, 2007, vol. 22, p. 1597.  </w:t>
-      </w:r>
-    </w:p>
-    <w:p>
-      <w:pPr>
-        <w:rPr>
-          <w:rFonts w:ascii="Times New Roman" w:hAnsi="Times New Roman"/>
-        </w:rPr>
-      </w:pPr>
-      <w:r>
-        <w:rPr>
-          <w:rFonts w:ascii="Times New Roman" w:hAnsi="Times New Roman" w:hint="eastAsia"/>
-        </w:rPr>
-        <w:t xml:space="preserve">[35] T. Dean, </w:t>
-      </w:r>
-      <w:r>
-        <w:rPr>
-          <w:rFonts w:ascii="Times New Roman" w:hAnsi="Times New Roman" w:hint="eastAsia"/>
-        </w:rPr>
-        <w:t>“</w:t>
-      </w:r>
-      <w:r>
-        <w:rPr>
-          <w:rFonts w:ascii="Times New Roman" w:hAnsi="Times New Roman" w:hint="eastAsia"/>
-        </w:rPr>
-        <w:t>A computational model of the cerebral cortex,</w:t>
-      </w:r>
-      <w:r>
-        <w:rPr>
-          <w:rFonts w:ascii="Times New Roman" w:hAnsi="Times New Roman" w:hint="eastAsia"/>
-        </w:rPr>
-        <w:t>”</w:t>
-      </w:r>
-      <w:r>
-        <w:rPr>
-          <w:rFonts w:ascii="Times New Roman" w:hAnsi="Times New Roman" w:hint="eastAsia"/>
-        </w:rPr>
-        <w:t xml:space="preserve"> in Proc. Nat. Conf. Artificial Intelligence, 2005, vol. 20, pp. 938</w:t>
-      </w:r>
-      <w:r>
-        <w:rPr>
-          <w:rFonts w:ascii="Times New Roman" w:hAnsi="Times New Roman" w:hint="eastAsia"/>
-        </w:rPr>
-        <w:t>–</w:t>
-      </w:r>
-      <w:r>
-        <w:rPr>
-          <w:rFonts w:ascii="Times New Roman" w:hAnsi="Times New Roman" w:hint="eastAsia"/>
-        </w:rPr>
-        <w:t xml:space="preserve">943.  </w:t>
-      </w:r>
-    </w:p>
-    <w:p>
-      <w:pPr>
-        <w:rPr>
-          <w:rFonts w:ascii="Times New Roman" w:hAnsi="Times New Roman"/>
-        </w:rPr>
-      </w:pPr>
-      <w:r>
-        <w:rPr>
-          <w:rFonts w:ascii="Times New Roman" w:hAnsi="Times New Roman" w:hint="eastAsia"/>
-        </w:rPr>
-        <w:t xml:space="preserve">[36] T. S. Lee and D. Mumford, </w:t>
-      </w:r>
-      <w:r>
-        <w:rPr>
-          <w:rFonts w:ascii="Times New Roman" w:hAnsi="Times New Roman" w:hint="eastAsia"/>
-        </w:rPr>
-        <w:t>“</w:t>
-      </w:r>
-      <w:r>
-        <w:rPr>
-          <w:rFonts w:ascii="Times New Roman" w:hAnsi="Times New Roman" w:hint="eastAsia"/>
-        </w:rPr>
-        <w:t>Hierarchical Bayesian inference in the visual cortex,</w:t>
-      </w:r>
-      <w:r>
-        <w:rPr>
-          <w:rFonts w:ascii="Times New Roman" w:hAnsi="Times New Roman" w:hint="eastAsia"/>
-        </w:rPr>
-        <w:t>”</w:t>
-      </w:r>
-      <w:r>
-        <w:rPr>
-          <w:rFonts w:ascii="Times New Roman" w:hAnsi="Times New Roman" w:hint="eastAsia"/>
-        </w:rPr>
-        <w:t xml:space="preserve"> J. Opt. Soc. Amer. A, vol. 20, no. 7, pp. 1434</w:t>
-      </w:r>
-      <w:r>
-        <w:rPr>
-          <w:rFonts w:ascii="Times New Roman" w:hAnsi="Times New Roman" w:hint="eastAsia"/>
-        </w:rPr>
-        <w:t>–</w:t>
-      </w:r>
-      <w:r>
-        <w:rPr>
-          <w:rFonts w:ascii="Times New Roman" w:hAnsi="Times New Roman" w:hint="eastAsia"/>
-        </w:rPr>
-        <w:t>1448, 2003.</w:t>
-      </w:r>
-    </w:p>
-    <w:p>
-      <w:pPr>
-        <w:rPr>
-          <w:rFonts w:ascii="Times New Roman" w:hAnsi="Times New Roman"/>
-        </w:rPr>
-      </w:pPr>
-      <w:r>
-        <w:rPr>
-          <w:rFonts w:ascii="Times New Roman" w:hAnsi="Times New Roman" w:hint="eastAsia"/>
-        </w:rPr>
-        <w:t xml:space="preserve">[37] M. Szarvas, U. Sakai, and J. Ogata, </w:t>
-      </w:r>
-      <w:r>
-        <w:rPr>
-          <w:rFonts w:ascii="Times New Roman" w:hAnsi="Times New Roman" w:hint="eastAsia"/>
-        </w:rPr>
-        <w:t>“</w:t>
-      </w:r>
-      <w:r>
-        <w:rPr>
-          <w:rFonts w:ascii="Times New Roman" w:hAnsi="Times New Roman" w:hint="eastAsia"/>
-        </w:rPr>
-        <w:t>Real-time pedestrian detection using LIDAR and convolutional neural networks,</w:t>
-      </w:r>
-      <w:r>
-        <w:rPr>
-          <w:rFonts w:ascii="Times New Roman" w:hAnsi="Times New Roman" w:hint="eastAsia"/>
-        </w:rPr>
-        <w:t>”</w:t>
-      </w:r>
-      <w:r>
-        <w:rPr>
-          <w:rFonts w:ascii="Times New Roman" w:hAnsi="Times New Roman" w:hint="eastAsia"/>
-        </w:rPr>
-        <w:t xml:space="preserve"> in Proc. 2006 IEEE Intelligent Vehicles Symp., pp. 213</w:t>
-      </w:r>
-      <w:r>
-        <w:rPr>
-          <w:rFonts w:ascii="Times New Roman" w:hAnsi="Times New Roman" w:hint="eastAsia"/>
-        </w:rPr>
-        <w:t>–</w:t>
-      </w:r>
-      <w:r>
-        <w:rPr>
-          <w:rFonts w:ascii="Times New Roman" w:hAnsi="Times New Roman" w:hint="eastAsia"/>
-        </w:rPr>
-        <w:t xml:space="preserve">218.  </w:t>
-      </w:r>
-    </w:p>
-    <w:p>
-      <w:pPr>
-        <w:rPr>
-          <w:rFonts w:ascii="Times New Roman" w:hAnsi="Times New Roman"/>
-        </w:rPr>
-      </w:pPr>
-      <w:r>
-        <w:rPr>
-          <w:rFonts w:ascii="Times New Roman" w:hAnsi="Times New Roman" w:hint="eastAsia"/>
-        </w:rPr>
-        <w:t xml:space="preserve">[38] P. Y. Simard, D. Steinkraus, and J. C. Platt, </w:t>
-      </w:r>
-      <w:r>
-        <w:rPr>
-          <w:rFonts w:ascii="Times New Roman" w:hAnsi="Times New Roman" w:hint="eastAsia"/>
-        </w:rPr>
-        <w:t>“</w:t>
-      </w:r>
-      <w:r>
-        <w:rPr>
-          <w:rFonts w:ascii="Times New Roman" w:hAnsi="Times New Roman" w:hint="eastAsia"/>
-        </w:rPr>
-        <w:t>Best practices for convolutional neural networks applied to visual document analysis,</w:t>
-      </w:r>
-      <w:r>
-        <w:rPr>
-          <w:rFonts w:ascii="Times New Roman" w:hAnsi="Times New Roman" w:hint="eastAsia"/>
-        </w:rPr>
-        <w:t>”</w:t>
-      </w:r>
-      <w:r>
-        <w:rPr>
-          <w:rFonts w:ascii="Times New Roman" w:hAnsi="Times New Roman" w:hint="eastAsia"/>
-        </w:rPr>
-        <w:t xml:space="preserve"> in Proc. 7th Int. Conf. Document Analysis and Recognition, 2003, pp. 958</w:t>
-      </w:r>
-      <w:r>
-        <w:rPr>
-          <w:rFonts w:ascii="Times New Roman" w:hAnsi="Times New Roman" w:hint="eastAsia"/>
-        </w:rPr>
-        <w:t>–</w:t>
-      </w:r>
-      <w:r>
-        <w:rPr>
-          <w:rFonts w:ascii="Times New Roman" w:hAnsi="Times New Roman" w:hint="eastAsia"/>
-        </w:rPr>
-        <w:t xml:space="preserve">963.  </w:t>
-      </w:r>
-    </w:p>
-    <w:p>
-      <w:pPr>
-        <w:rPr>
-          <w:rFonts w:ascii="Times New Roman" w:hAnsi="Times New Roman"/>
-        </w:rPr>
-      </w:pPr>
-      <w:r>
-        <w:rPr>
-          <w:rFonts w:ascii="Times New Roman" w:hAnsi="Times New Roman" w:hint="eastAsia"/>
-        </w:rPr>
-        <w:t xml:space="preserve">[39] J. Hawkins and S. Blakeslee, On Intelligence. Times Books, Oct. 2004.  </w:t>
-      </w:r>
-    </w:p>
-    <w:p>
-      <w:pPr>
-        <w:rPr>
-          <w:rFonts w:ascii="Times New Roman" w:hAnsi="Times New Roman"/>
-        </w:rPr>
-      </w:pPr>
-      <w:r>
-        <w:rPr>
-          <w:rFonts w:ascii="Times New Roman" w:hAnsi="Times New Roman" w:hint="eastAsia"/>
-        </w:rPr>
-        <w:t xml:space="preserve">[40] K. Fukushima, </w:t>
-      </w:r>
-      <w:r>
-        <w:rPr>
-          <w:rFonts w:ascii="Times New Roman" w:hAnsi="Times New Roman" w:hint="eastAsia"/>
-        </w:rPr>
-        <w:t>“</w:t>
-      </w:r>
-      <w:r>
-        <w:rPr>
-          <w:rFonts w:ascii="Times New Roman" w:hAnsi="Times New Roman" w:hint="eastAsia"/>
-        </w:rPr>
-        <w:t>Neocognitron for handwritten digit recognition,</w:t>
-      </w:r>
-      <w:r>
-        <w:rPr>
-          <w:rFonts w:ascii="Times New Roman" w:hAnsi="Times New Roman" w:hint="eastAsia"/>
-        </w:rPr>
-        <w:t>”</w:t>
-      </w:r>
-      <w:r>
-        <w:rPr>
-          <w:rFonts w:ascii="Times New Roman" w:hAnsi="Times New Roman" w:hint="eastAsia"/>
-        </w:rPr>
-        <w:t xml:space="preserve"> Neurocomputing, vol. 51, pp. 161</w:t>
-      </w:r>
-      <w:r>
-        <w:rPr>
-          <w:rFonts w:ascii="Times New Roman" w:hAnsi="Times New Roman" w:hint="eastAsia"/>
-        </w:rPr>
-        <w:t>–</w:t>
-      </w:r>
-      <w:r>
-        <w:rPr>
-          <w:rFonts w:ascii="Times New Roman" w:hAnsi="Times New Roman" w:hint="eastAsia"/>
-        </w:rPr>
-        <w:t xml:space="preserve">180, 2003.  </w:t>
-      </w:r>
-    </w:p>
-    <w:p>
-      <w:pPr>
-        <w:rPr>
-          <w:rFonts w:ascii="Times New Roman" w:hAnsi="Times New Roman"/>
-        </w:rPr>
-      </w:pPr>
-      <w:r>
-        <w:rPr>
-          <w:rFonts w:ascii="Times New Roman" w:hAnsi="Times New Roman" w:hint="eastAsia"/>
-        </w:rPr>
-        <w:t xml:space="preserve">[41] K. Fukushima, </w:t>
-      </w:r>
-      <w:r>
-        <w:rPr>
-          <w:rFonts w:ascii="Times New Roman" w:hAnsi="Times New Roman" w:hint="eastAsia"/>
-        </w:rPr>
-        <w:t>“</w:t>
-      </w:r>
-      <w:r>
-        <w:rPr>
-          <w:rFonts w:ascii="Times New Roman" w:hAnsi="Times New Roman" w:hint="eastAsia"/>
-        </w:rPr>
-        <w:t>Restoring partly occluded patterns: A neural network model,</w:t>
-      </w:r>
-      <w:r>
-        <w:rPr>
-          <w:rFonts w:ascii="Times New Roman" w:hAnsi="Times New Roman" w:hint="eastAsia"/>
-        </w:rPr>
-        <w:t>”</w:t>
-      </w:r>
-      <w:r>
-        <w:rPr>
-          <w:rFonts w:ascii="Times New Roman" w:hAnsi="Times New Roman" w:hint="eastAsia"/>
-        </w:rPr>
-        <w:t xml:space="preserve"> Neural Netw., vol. 18, no. 1, pp. 33</w:t>
-      </w:r>
-      <w:r>
-        <w:rPr>
-          <w:rFonts w:ascii="Times New Roman" w:hAnsi="Times New Roman" w:hint="eastAsia"/>
-        </w:rPr>
-        <w:t>–</w:t>
-      </w:r>
-      <w:r>
-        <w:rPr>
-          <w:rFonts w:ascii="Times New Roman" w:hAnsi="Times New Roman" w:hint="eastAsia"/>
-        </w:rPr>
-        <w:t xml:space="preserve">43, 2005.  </w:t>
-      </w:r>
-    </w:p>
-    <w:p>
-      <w:pPr>
-        <w:rPr>
-          <w:rFonts w:ascii="Times New Roman" w:hAnsi="Times New Roman"/>
-        </w:rPr>
-      </w:pPr>
-      <w:r>
-        <w:rPr>
-          <w:rFonts w:ascii="Times New Roman" w:hAnsi="Times New Roman" w:hint="eastAsia"/>
-        </w:rPr>
-        <w:t xml:space="preserve">[42] D. Marr, Vision: A Computational Investigation into the Human Representation and Processing of Visual Information. W. H. Freeman, 1983.  </w:t>
-      </w:r>
-    </w:p>
-    <w:p>
-      <w:pPr>
-        <w:rPr>
-          <w:rFonts w:ascii="Times New Roman" w:hAnsi="Times New Roman"/>
-        </w:rPr>
-      </w:pPr>
-      <w:r>
-        <w:rPr>
-          <w:rFonts w:ascii="Times New Roman" w:hAnsi="Times New Roman" w:hint="eastAsia"/>
-        </w:rPr>
-        <w:t xml:space="preserve">[43] K. Fukushima, </w:t>
-      </w:r>
-      <w:r>
-        <w:rPr>
-          <w:rFonts w:ascii="Times New Roman" w:hAnsi="Times New Roman" w:hint="eastAsia"/>
-        </w:rPr>
-        <w:t>“</w:t>
-      </w:r>
-      <w:r>
-        <w:rPr>
-          <w:rFonts w:ascii="Times New Roman" w:hAnsi="Times New Roman" w:hint="eastAsia"/>
-        </w:rPr>
-        <w:t>Neocognitron: A self-organizing neural network model for a mechanism of pattern recognition unaffected by shift in position,</w:t>
-      </w:r>
-      <w:r>
-        <w:rPr>
-          <w:rFonts w:ascii="Times New Roman" w:hAnsi="Times New Roman" w:hint="eastAsia"/>
-        </w:rPr>
-        <w:t>”</w:t>
-      </w:r>
-      <w:r>
-        <w:rPr>
-          <w:rFonts w:ascii="Times New Roman" w:hAnsi="Times New Roman" w:hint="eastAsia"/>
-        </w:rPr>
-        <w:t xml:space="preserve"> Biol. Cybern., vol. 36, no. 4, pp. 193</w:t>
-      </w:r>
-      <w:r>
-        <w:rPr>
-          <w:rFonts w:ascii="Times New Roman" w:hAnsi="Times New Roman" w:hint="eastAsia"/>
-        </w:rPr>
-        <w:t>–</w:t>
-      </w:r>
-      <w:r>
-        <w:rPr>
-          <w:rFonts w:ascii="Times New Roman" w:hAnsi="Times New Roman" w:hint="eastAsia"/>
-        </w:rPr>
-        <w:t xml:space="preserve">202, 1980.  </w:t>
-      </w:r>
-    </w:p>
-    <w:p>
-      <w:pPr>
-        <w:rPr>
-          <w:rFonts w:ascii="Times New Roman" w:hAnsi="Times New Roman"/>
-        </w:rPr>
-      </w:pPr>
-      <w:r>
-        <w:rPr>
-          <w:rFonts w:ascii="Times New Roman" w:hAnsi="Times New Roman" w:hint="eastAsia"/>
-        </w:rPr>
-        <w:t xml:space="preserve">[44] D. H. Hubel and T. N. Wiesel, </w:t>
-      </w:r>
-      <w:r>
-        <w:rPr>
-          <w:rFonts w:ascii="Times New Roman" w:hAnsi="Times New Roman" w:hint="eastAsia"/>
-        </w:rPr>
-        <w:t>“</w:t>
-      </w:r>
-      <w:r>
-        <w:rPr>
-          <w:rFonts w:ascii="Times New Roman" w:hAnsi="Times New Roman" w:hint="eastAsia"/>
-        </w:rPr>
-        <w:t>Receptive fields, binocular interaction and functional architecture in the cat</w:t>
-      </w:r>
-      <w:r>
-        <w:rPr>
-          <w:rFonts w:ascii="Times New Roman" w:hAnsi="Times New Roman" w:hint="eastAsia"/>
-        </w:rPr>
-        <w:t>’</w:t>
-      </w:r>
-      <w:r>
-        <w:rPr>
-          <w:rFonts w:ascii="Times New Roman" w:hAnsi="Times New Roman" w:hint="eastAsia"/>
-        </w:rPr>
-        <w:t>s visual cortex,</w:t>
-      </w:r>
-      <w:r>
-        <w:rPr>
-          <w:rFonts w:ascii="Times New Roman" w:hAnsi="Times New Roman" w:hint="eastAsia"/>
-        </w:rPr>
-        <w:t>”</w:t>
-      </w:r>
-      <w:r>
-        <w:rPr>
-          <w:rFonts w:ascii="Times New Roman" w:hAnsi="Times New Roman" w:hint="eastAsia"/>
-        </w:rPr>
-        <w:t xml:space="preserve"> J. Physiol., vol. 160, pp. 106</w:t>
-      </w:r>
-      <w:r>
-        <w:rPr>
-          <w:rFonts w:ascii="Times New Roman" w:hAnsi="Times New Roman" w:hint="eastAsia"/>
-        </w:rPr>
-        <w:t>–</w:t>
-      </w:r>
-      <w:r>
-        <w:rPr>
-          <w:rFonts w:ascii="Times New Roman" w:hAnsi="Times New Roman" w:hint="eastAsia"/>
-        </w:rPr>
-        <w:t xml:space="preserve">154, 1962.  </w:t>
-      </w:r>
-    </w:p>
-    <w:p>
-      <w:pPr>
-        <w:rPr>
-          <w:rFonts w:ascii="Times New Roman" w:hAnsi="Times New Roman"/>
-        </w:rPr>
-      </w:pPr>
-      <w:r>
-        <w:rPr>
-          <w:rFonts w:ascii="Times New Roman" w:hAnsi="Times New Roman" w:hint="eastAsia"/>
-        </w:rPr>
-        <w:t xml:space="preserve">[45] M. Riesenhuber and T. Poggio, </w:t>
-      </w:r>
-      <w:r>
-        <w:rPr>
-          <w:rFonts w:ascii="Times New Roman" w:hAnsi="Times New Roman" w:hint="eastAsia"/>
-        </w:rPr>
-        <w:t>“</w:t>
-      </w:r>
-      <w:r>
-        <w:rPr>
-          <w:rFonts w:ascii="Times New Roman" w:hAnsi="Times New Roman" w:hint="eastAsia"/>
-        </w:rPr>
-        <w:t>Hierarchical models of object recognition in cortex,</w:t>
-      </w:r>
-      <w:r>
-        <w:rPr>
-          <w:rFonts w:ascii="Times New Roman" w:hAnsi="Times New Roman" w:hint="eastAsia"/>
-        </w:rPr>
-        <w:t>”</w:t>
-      </w:r>
-      <w:r>
-        <w:rPr>
-          <w:rFonts w:ascii="Times New Roman" w:hAnsi="Times New Roman" w:hint="eastAsia"/>
-        </w:rPr>
-        <w:t xml:space="preserve"> Nat. Neurosci., vol. 2, no. 11, pp. 1019</w:t>
-      </w:r>
-      <w:r>
-        <w:rPr>
-          <w:rFonts w:ascii="Times New Roman" w:hAnsi="Times New Roman" w:hint="eastAsia"/>
-        </w:rPr>
-        <w:t>–</w:t>
-      </w:r>
-      <w:r>
-        <w:rPr>
-          <w:rFonts w:ascii="Times New Roman" w:hAnsi="Times New Roman" w:hint="eastAsia"/>
-        </w:rPr>
-        <w:t xml:space="preserve">1025, 1999.  </w:t>
-      </w:r>
-    </w:p>
-    <w:p>
-      <w:pPr>
-        <w:rPr>
-          <w:rFonts w:ascii="Times New Roman" w:hAnsi="Times New Roman"/>
-        </w:rPr>
-      </w:pPr>
-      <w:r>
-        <w:rPr>
-          <w:rFonts w:ascii="Times New Roman" w:hAnsi="Times New Roman" w:hint="eastAsia"/>
-        </w:rPr>
-        <w:t xml:space="preserve">[46] J. Pearl, Probabilistic Reasoning in Intelligent Systems: Networks of Plausible Inference. San Mateo, CA: Morgan Kaufmann, 1988.  </w:t>
-      </w:r>
-    </w:p>
-    <w:p>
-      <w:pPr>
-        <w:rPr>
-          <w:rFonts w:ascii="Times New Roman" w:hAnsi="Times New Roman"/>
-        </w:rPr>
-      </w:pPr>
-      <w:r>
-        <w:rPr>
-          <w:rFonts w:ascii="Times New Roman" w:hAnsi="Times New Roman" w:hint="eastAsia"/>
-        </w:rPr>
-        <w:t xml:space="preserve">[47] J. W. Miller and P. H. Lommel, </w:t>
-      </w:r>
-      <w:r>
-        <w:rPr>
-          <w:rFonts w:ascii="Times New Roman" w:hAnsi="Times New Roman" w:hint="eastAsia"/>
-        </w:rPr>
-        <w:t>“</w:t>
-      </w:r>
-      <w:r>
-        <w:rPr>
-          <w:rFonts w:ascii="Times New Roman" w:hAnsi="Times New Roman" w:hint="eastAsia"/>
-        </w:rPr>
-        <w:t>Biometric sensory abstraction using hierarchical quilted self-organizing maps,</w:t>
-      </w:r>
-      <w:r>
-        <w:rPr>
-          <w:rFonts w:ascii="Times New Roman" w:hAnsi="Times New Roman" w:hint="eastAsia"/>
-        </w:rPr>
-        <w:t>”</w:t>
-      </w:r>
-      <w:r>
-        <w:rPr>
-          <w:rFonts w:ascii="Times New Roman" w:hAnsi="Times New Roman" w:hint="eastAsia"/>
-        </w:rPr>
-        <w:t xml:space="preserve"> Proc. SPIE, vol. 6384, 2006.  </w:t>
-      </w:r>
-    </w:p>
-    <w:p>
-      <w:pPr>
-        <w:rPr>
-          <w:rFonts w:ascii="Times New Roman" w:hAnsi="Times New Roman"/>
-        </w:rPr>
-      </w:pPr>
-      <w:r>
-        <w:rPr>
-          <w:rFonts w:ascii="Times New Roman" w:hAnsi="Times New Roman" w:hint="eastAsia"/>
-        </w:rPr>
-        <w:t xml:space="preserve">[48] S. Behnke, Hierarchical Neural Networks for Image Interpretation. New York: Springer-Verlag, 2003.  </w:t>
-      </w:r>
-    </w:p>
-    <w:p>
-      <w:pPr>
-        <w:rPr>
-          <w:rFonts w:ascii="Times New Roman" w:hAnsi="Times New Roman"/>
-        </w:rPr>
-      </w:pPr>
-      <w:r>
-        <w:rPr>
-          <w:rFonts w:ascii="Times New Roman" w:hAnsi="Times New Roman" w:hint="eastAsia"/>
-        </w:rPr>
-        <w:t xml:space="preserve">[49] S. V. Rice, F. R. Jenkins, and T. A. Nartker, </w:t>
-      </w:r>
-      <w:r>
-        <w:rPr>
-          <w:rFonts w:ascii="Times New Roman" w:hAnsi="Times New Roman" w:hint="eastAsia"/>
-        </w:rPr>
-        <w:t>“</w:t>
-      </w:r>
-      <w:r>
-        <w:rPr>
-          <w:rFonts w:ascii="Times New Roman" w:hAnsi="Times New Roman" w:hint="eastAsia"/>
-        </w:rPr>
-        <w:t>The fifth annual test of OCR accuracy,</w:t>
-      </w:r>
-      <w:r>
-        <w:rPr>
-          <w:rFonts w:ascii="Times New Roman" w:hAnsi="Times New Roman" w:hint="eastAsia"/>
-        </w:rPr>
-        <w:t>”</w:t>
-      </w:r>
-      <w:r>
-        <w:rPr>
-          <w:rFonts w:ascii="Times New Roman" w:hAnsi="Times New Roman" w:hint="eastAsia"/>
-        </w:rPr>
-        <w:t xml:space="preserve"> Information Sciences Res. Inst., Las Vegas, NV, TR-96-01, 1996.  </w:t>
-      </w:r>
-    </w:p>
-    <w:p>
-      <w:pPr>
-        <w:rPr>
-          <w:rFonts w:ascii="Times New Roman" w:hAnsi="Times New Roman"/>
-        </w:rPr>
-      </w:pPr>
-      <w:r>
-        <w:rPr>
-          <w:rFonts w:ascii="Times New Roman" w:hAnsi="Times New Roman" w:hint="eastAsia"/>
-        </w:rPr>
-        <w:t xml:space="preserve">[50] E. M. Newton and P. J. Phillips, </w:t>
-      </w:r>
-      <w:r>
-        <w:rPr>
-          <w:rFonts w:ascii="Times New Roman" w:hAnsi="Times New Roman" w:hint="eastAsia"/>
-        </w:rPr>
-        <w:t>“</w:t>
-      </w:r>
-      <w:r>
-        <w:rPr>
-          <w:rFonts w:ascii="Times New Roman" w:hAnsi="Times New Roman" w:hint="eastAsia"/>
-        </w:rPr>
-        <w:t>Meta-analysis of third-party evaluations of iris recognition,</w:t>
-      </w:r>
-      <w:r>
-        <w:rPr>
-          <w:rFonts w:ascii="Times New Roman" w:hAnsi="Times New Roman" w:hint="eastAsia"/>
-        </w:rPr>
-        <w:t>”</w:t>
-      </w:r>
-      <w:r>
-        <w:rPr>
-          <w:rFonts w:ascii="Times New Roman" w:hAnsi="Times New Roman" w:hint="eastAsia"/>
-        </w:rPr>
-        <w:t xml:space="preserve"> IEEE Trans. Syst., Man, Cybern. A, vol. 39, no. 1, pp. 4</w:t>
-      </w:r>
-      <w:r>
-        <w:rPr>
-          <w:rFonts w:ascii="Times New Roman" w:hAnsi="Times New Roman" w:hint="eastAsia"/>
-        </w:rPr>
-        <w:t>–</w:t>
-      </w:r>
-      <w:r>
-        <w:rPr>
-          <w:rFonts w:ascii="Times New Roman" w:hAnsi="Times New Roman" w:hint="eastAsia"/>
-        </w:rPr>
-        <w:t xml:space="preserve">11, 2009.  </w:t>
-      </w:r>
-    </w:p>
-    <w:p>
-      <w:pPr>
-        <w:rPr>
-          <w:rFonts w:ascii="Times New Roman" w:hAnsi="Times New Roman"/>
-        </w:rPr>
-      </w:pPr>
-      <w:r>
-        <w:rPr>
-          <w:rFonts w:ascii="Times New Roman" w:hAnsi="Times New Roman" w:hint="eastAsia"/>
-        </w:rPr>
-        <w:t xml:space="preserve">[51] M. Osadchy, Y. LeCun, and M. Miller, </w:t>
-      </w:r>
-      <w:r>
-        <w:rPr>
-          <w:rFonts w:ascii="Times New Roman" w:hAnsi="Times New Roman" w:hint="eastAsia"/>
-        </w:rPr>
-        <w:t>“</w:t>
-      </w:r>
-      <w:r>
-        <w:rPr>
-          <w:rFonts w:ascii="Times New Roman" w:hAnsi="Times New Roman" w:hint="eastAsia"/>
-        </w:rPr>
-        <w:t>Synergistic face detection and pose estimation with energy-based models,</w:t>
-      </w:r>
-      <w:r>
-        <w:rPr>
-          <w:rFonts w:ascii="Times New Roman" w:hAnsi="Times New Roman" w:hint="eastAsia"/>
-        </w:rPr>
-        <w:t>”</w:t>
-      </w:r>
-      <w:r>
-        <w:rPr>
-          <w:rFonts w:ascii="Times New Roman" w:hAnsi="Times New Roman" w:hint="eastAsia"/>
-        </w:rPr>
-        <w:t xml:space="preserve"> J. Mach. Learn. Res., vol. 8, pp. 1197</w:t>
-      </w:r>
-      <w:r>
-        <w:rPr>
-          <w:rFonts w:ascii="Times New Roman" w:hAnsi="Times New Roman" w:hint="eastAsia"/>
-        </w:rPr>
-        <w:t>–</w:t>
-      </w:r>
-      <w:r>
-        <w:rPr>
-          <w:rFonts w:ascii="Times New Roman" w:hAnsi="Times New Roman" w:hint="eastAsia"/>
-        </w:rPr>
-        <w:t xml:space="preserve">1215, May 2007.  </w:t>
-      </w:r>
-    </w:p>
-    <w:p>
-      <w:pPr>
-        <w:rPr>
-          <w:rFonts w:ascii="Times New Roman" w:hAnsi="Times New Roman"/>
-        </w:rPr>
-      </w:pPr>
-      <w:r>
-        <w:rPr>
-          <w:rFonts w:ascii="Times New Roman" w:hAnsi="Times New Roman" w:hint="eastAsia"/>
-        </w:rPr>
-        <w:t xml:space="preserve">[52] A. Adler and M. Schuckers, </w:t>
-      </w:r>
-      <w:r>
-        <w:rPr>
-          <w:rFonts w:ascii="Times New Roman" w:hAnsi="Times New Roman" w:hint="eastAsia"/>
-        </w:rPr>
-        <w:t>“</w:t>
-      </w:r>
-      <w:r>
-        <w:rPr>
-          <w:rFonts w:ascii="Times New Roman" w:hAnsi="Times New Roman" w:hint="eastAsia"/>
-        </w:rPr>
-        <w:t>Comparing human and automatic face recognition performance,</w:t>
-      </w:r>
-      <w:r>
-        <w:rPr>
-          <w:rFonts w:ascii="Times New Roman" w:hAnsi="Times New Roman" w:hint="eastAsia"/>
-        </w:rPr>
-        <w:t>”</w:t>
-      </w:r>
-      <w:r>
-        <w:rPr>
-          <w:rFonts w:ascii="Times New Roman" w:hAnsi="Times New Roman" w:hint="eastAsia"/>
-        </w:rPr>
-        <w:t xml:space="preserve"> IEEE Trans. Syst., Man, Cybern. B, vol. 37, no. 5, pp. 1248</w:t>
-      </w:r>
-      <w:r>
-        <w:rPr>
-          <w:rFonts w:ascii="Times New Roman" w:hAnsi="Times New Roman" w:hint="eastAsia"/>
-        </w:rPr>
-        <w:t>–</w:t>
-      </w:r>
-      <w:r>
-        <w:rPr>
-          <w:rFonts w:ascii="Times New Roman" w:hAnsi="Times New Roman" w:hint="eastAsia"/>
-        </w:rPr>
-        <w:t xml:space="preserve">1255, 2007.  </w:t>
-      </w:r>
-    </w:p>
-    <w:p>
-      <w:pPr>
-        <w:rPr>
-          <w:rFonts w:ascii="Times New Roman" w:hAnsi="Times New Roman"/>
-        </w:rPr>
-      </w:pPr>
-      <w:r>
-        <w:rPr>
-          <w:rFonts w:ascii="Times New Roman" w:hAnsi="Times New Roman" w:hint="eastAsia"/>
-        </w:rPr>
-        <w:lastRenderedPageBreak/>
-        <w:t xml:space="preserve">[53] A. Waibel, T. Hanazawa, G. Hinton, K. Shikano, and K. Lang, </w:t>
-      </w:r>
-      <w:r>
-        <w:rPr>
-          <w:rFonts w:ascii="Times New Roman" w:hAnsi="Times New Roman" w:hint="eastAsia"/>
-        </w:rPr>
-        <w:t>“</w:t>
-      </w:r>
-      <w:r>
-        <w:rPr>
-          <w:rFonts w:ascii="Times New Roman" w:hAnsi="Times New Roman" w:hint="eastAsia"/>
-        </w:rPr>
-        <w:t>Phoneme recognition using time-delay neural networks,</w:t>
+        <w:t>time-delay neural networks,</w:t>
       </w:r>
       <w:r>
         <w:rPr>
@@ -9353,7 +9331,7 @@
 </file>
 
 <file path=customXml/itemProps2.xml><?xml version="1.0" encoding="utf-8"?>
-<ds:datastoreItem xmlns:ds="http://schemas.openxmlformats.org/officeDocument/2006/customXml" ds:itemID="{68B8EC23-6D3E-4CE1-BBDE-86A4A16A2988}">
+<ds:datastoreItem xmlns:ds="http://schemas.openxmlformats.org/officeDocument/2006/customXml" ds:itemID="{EDE14143-2229-42C0-A6D9-89E54F1EB6CB}">
   <ds:schemaRefs>
     <ds:schemaRef ds:uri="http://schemas.openxmlformats.org/officeDocument/2006/bibliography"/>
   </ds:schemaRefs>

</xml_diff>

<commit_message>
Fix: Some bugs of the translation.docx
Finished the opening-report.

Signed-off-by: boddmg <boddmg@gmail.com>
</commit_message>
<xml_diff>
--- a/document/paper/translation.docx
+++ b/document/paper/translation.docx
@@ -132,10 +132,12 @@
       </w:r>
       <w:r>
         <w:rPr>
-          <w:rFonts w:ascii="Times New Roman" w:hAnsi="Times New Roman"/>
-        </w:rPr>
-        <w:t>随着</w:t>
-      </w:r>
+          <w:rFonts w:ascii="Times New Roman" w:hAnsi="Times New Roman" w:hint="eastAsia"/>
+        </w:rPr>
+        <w:t>数据</w:t>
+      </w:r>
+      <w:bookmarkStart w:id="0" w:name="_GoBack"/>
+      <w:bookmarkEnd w:id="0"/>
       <w:r>
         <w:rPr>
           <w:rFonts w:ascii="Times New Roman" w:hAnsi="Times New Roman"/>
@@ -755,7 +757,7 @@
             <v:path o:extrusionok="f" gradientshapeok="t" o:connecttype="rect"/>
             <o:lock v:ext="edit" aspectratio="t"/>
           </v:shapetype>
-          <v:shape id="Picture Frame 1025" o:spid="_x0000_i1025" type="#_x0000_t75" style="width:415.25pt;height:138.2pt">
+          <v:shape id="Picture Frame 1025" o:spid="_x0000_i1025" type="#_x0000_t75" style="width:415.5pt;height:138pt">
             <v:imagedata r:id="rId9" o:title=""/>
           </v:shape>
         </w:pict>
@@ -1953,7 +1955,7 @@
           <w:rFonts w:ascii="Times New Roman" w:hAnsi="Times New Roman"/>
         </w:rPr>
         <w:pict>
-          <v:shape id="Picture Frame 1026" o:spid="_x0000_i1026" type="#_x0000_t75" style="width:415.25pt;height:212.35pt">
+          <v:shape id="Picture Frame 1026" o:spid="_x0000_i1026" type="#_x0000_t75" style="width:415.5pt;height:212.25pt">
             <v:imagedata r:id="rId10" o:title=""/>
           </v:shape>
         </w:pict>
@@ -4563,7 +4565,7 @@
       <w:pPr>
         <w:pStyle w:val="a3"/>
         <w:rPr>
-          <w:rFonts w:ascii="Times New Roman" w:hAnsi="Times New Roman" w:hint="eastAsia"/>
+          <w:rFonts w:ascii="Times New Roman" w:hAnsi="Times New Roman"/>
         </w:rPr>
       </w:pPr>
       <w:r>
@@ -4630,8 +4632,6 @@
         </w:rPr>
         <w:t>主流深度机器学习方法总结</w:t>
       </w:r>
-      <w:bookmarkStart w:id="0" w:name="_GoBack"/>
-      <w:bookmarkEnd w:id="0"/>
     </w:p>
     <w:tbl>
       <w:tblPr>
@@ -8871,6 +8871,7 @@
       <w:jc w:val="both"/>
     </w:pPr>
     <w:tblPr>
+      <w:tblInd w:w="0" w:type="dxa"/>
       <w:tblBorders>
         <w:top w:val="single" w:sz="4" w:space="0" w:color="auto"/>
         <w:left w:val="single" w:sz="4" w:space="0" w:color="auto"/>
@@ -8879,6 +8880,12 @@
         <w:insideH w:val="single" w:sz="4" w:space="0" w:color="auto"/>
         <w:insideV w:val="single" w:sz="4" w:space="0" w:color="auto"/>
       </w:tblBorders>
+      <w:tblCellMar>
+        <w:top w:w="0" w:type="dxa"/>
+        <w:left w:w="108" w:type="dxa"/>
+        <w:bottom w:w="0" w:type="dxa"/>
+        <w:right w:w="108" w:type="dxa"/>
+      </w:tblCellMar>
     </w:tblPr>
   </w:style>
   <w:style w:type="paragraph" w:customStyle="1" w:styleId="10">
@@ -9331,7 +9338,7 @@
 </file>
 
 <file path=customXml/itemProps2.xml><?xml version="1.0" encoding="utf-8"?>
-<ds:datastoreItem xmlns:ds="http://schemas.openxmlformats.org/officeDocument/2006/customXml" ds:itemID="{EDE14143-2229-42C0-A6D9-89E54F1EB6CB}">
+<ds:datastoreItem xmlns:ds="http://schemas.openxmlformats.org/officeDocument/2006/customXml" ds:itemID="{8B115074-2517-4734-B46A-C1842DBBC421}">
   <ds:schemaRefs>
     <ds:schemaRef ds:uri="http://schemas.openxmlformats.org/officeDocument/2006/bibliography"/>
   </ds:schemaRefs>

</xml_diff>